<commit_message>
Atualização do Documento de Planejamento e Acompanhamento
</commit_message>
<xml_diff>
--- a/Documentos/Documento de Planejamento e Acompanhamento.docx
+++ b/Documentos/Documento de Planejamento e Acompanhamento.docx
@@ -269,25 +269,18 @@
                 <w:szCs w:val="24"/>
               </w:rPr>
             </w:pPr>
-          </w:p>
-        </w:tc>
-        <w:tc>
-          <w:tcPr>
-            <w:tcW w:w="2092" w:type="dxa"/>
-          </w:tcPr>
-          <w:p>
-            <w:pPr>
-              <w:jc w:val="center"/>
+            <w:r>
               <w:rPr>
                 <w:sz w:val="24"/>
                 <w:szCs w:val="24"/>
               </w:rPr>
-            </w:pPr>
-          </w:p>
-        </w:tc>
-        <w:tc>
-          <w:tcPr>
-            <w:tcW w:w="2138" w:type="dxa"/>
+              <w:t>23/05/2016</w:t>
+            </w:r>
+          </w:p>
+        </w:tc>
+        <w:tc>
+          <w:tcPr>
+            <w:tcW w:w="2092" w:type="dxa"/>
           </w:tcPr>
           <w:p>
             <w:pPr>
@@ -297,20 +290,55 @@
                 <w:szCs w:val="24"/>
               </w:rPr>
             </w:pPr>
-          </w:p>
-        </w:tc>
-        <w:tc>
-          <w:tcPr>
-            <w:tcW w:w="2105" w:type="dxa"/>
-          </w:tcPr>
-          <w:p>
-            <w:pPr>
-              <w:jc w:val="center"/>
+            <w:r>
               <w:rPr>
                 <w:sz w:val="24"/>
                 <w:szCs w:val="24"/>
               </w:rPr>
-            </w:pPr>
+              <w:t>1.0</w:t>
+            </w:r>
+          </w:p>
+        </w:tc>
+        <w:tc>
+          <w:tcPr>
+            <w:tcW w:w="2138" w:type="dxa"/>
+          </w:tcPr>
+          <w:p>
+            <w:pPr>
+              <w:jc w:val="center"/>
+              <w:rPr>
+                <w:sz w:val="24"/>
+                <w:szCs w:val="24"/>
+              </w:rPr>
+            </w:pPr>
+            <w:r>
+              <w:rPr>
+                <w:sz w:val="24"/>
+                <w:szCs w:val="24"/>
+              </w:rPr>
+              <w:t>Segunda Versão</w:t>
+            </w:r>
+          </w:p>
+        </w:tc>
+        <w:tc>
+          <w:tcPr>
+            <w:tcW w:w="2105" w:type="dxa"/>
+          </w:tcPr>
+          <w:p>
+            <w:pPr>
+              <w:jc w:val="center"/>
+              <w:rPr>
+                <w:sz w:val="24"/>
+                <w:szCs w:val="24"/>
+              </w:rPr>
+            </w:pPr>
+            <w:r>
+              <w:rPr>
+                <w:sz w:val="24"/>
+                <w:szCs w:val="24"/>
+              </w:rPr>
+              <w:t>Rogério</w:t>
+            </w:r>
           </w:p>
         </w:tc>
       </w:tr>
@@ -667,40 +695,13 @@
     <w:p/>
     <w:p>
       <w:r>
-        <w:t>Lista de Riscos</w:t>
-      </w:r>
-      <w:r>
-        <w:t>............................</w:t>
-      </w:r>
-      <w:r>
-        <w:t>........................</w:t>
-      </w:r>
-      <w:r>
-        <w:t>...................................</w:t>
-      </w:r>
-      <w:r>
-        <w:t>.</w:t>
-      </w:r>
-      <w:r>
-        <w:t>.............pag</w:t>
-      </w:r>
-      <w:r>
-        <w:t>.6</w:t>
+        <w:t>Lista de Riscos.....................................................................................................pag.6</w:t>
       </w:r>
     </w:p>
     <w:p/>
     <w:p>
       <w:r>
-        <w:t>Formulários de Riscos...........................</w:t>
-      </w:r>
-      <w:r>
-        <w:t>.</w:t>
-      </w:r>
-      <w:r>
-        <w:t>..............................................................pag.</w:t>
-      </w:r>
-      <w:r>
-        <w:t>7</w:t>
+        <w:t>Formulários de Riscos..........................................................................................pag.7</w:t>
       </w:r>
     </w:p>
     <w:p/>
@@ -3981,7 +3982,7 @@
                 <w:sz w:val="20"/>
                 <w:szCs w:val="20"/>
               </w:rPr>
-              <w:t>1000</w:t>
+              <w:t>2500</w:t>
             </w:r>
             <w:r>
               <w:rPr>
@@ -4219,6 +4220,204 @@
                 <w:szCs w:val="20"/>
               </w:rPr>
               <w:t> </w:t>
+            </w:r>
+          </w:p>
+        </w:tc>
+      </w:tr>
+    </w:tbl>
+    <w:p>
+      <w:pPr>
+        <w:spacing w:after="160" w:line="259" w:lineRule="auto"/>
+      </w:pPr>
+      <w:r>
+        <w:t>Fonte:</w:t>
+      </w:r>
+    </w:p>
+    <w:p>
+      <w:pPr>
+        <w:spacing w:after="160" w:line="259" w:lineRule="auto"/>
+      </w:pPr>
+      <w:r>
+        <w:t xml:space="preserve">Programador </w:t>
+      </w:r>
+      <w:proofErr w:type="spellStart"/>
+      <w:r>
+        <w:t>java</w:t>
+      </w:r>
+      <w:proofErr w:type="spellEnd"/>
+      <w:r>
+        <w:t xml:space="preserve"> júnior: </w:t>
+      </w:r>
+      <w:r>
+        <w:rPr>
+          <w:rFonts w:eastAsia="Times New Roman"/>
+          <w:color w:val="auto"/>
+          <w:sz w:val="20"/>
+          <w:szCs w:val="20"/>
+        </w:rPr>
+        <w:t xml:space="preserve">R$ </w:t>
+      </w:r>
+      <w:r>
+        <w:rPr>
+          <w:rFonts w:eastAsia="Times New Roman"/>
+          <w:color w:val="auto"/>
+          <w:sz w:val="20"/>
+          <w:szCs w:val="20"/>
+        </w:rPr>
+        <w:t>2500</w:t>
+      </w:r>
+      <w:r>
+        <w:rPr>
+          <w:rFonts w:eastAsia="Times New Roman"/>
+          <w:color w:val="auto"/>
+          <w:sz w:val="20"/>
+          <w:szCs w:val="20"/>
+        </w:rPr>
+        <w:t>,00</w:t>
+      </w:r>
+    </w:p>
+    <w:p>
+      <w:pPr>
+        <w:spacing w:after="160" w:line="259" w:lineRule="auto"/>
+      </w:pPr>
+      <w:hyperlink r:id="rId7" w:history="1">
+        <w:r>
+          <w:rPr>
+            <w:rStyle w:val="Hyperlink"/>
+          </w:rPr>
+          <w:t>http://www.trainning.com.br/pagina/salarios</w:t>
+        </w:r>
+      </w:hyperlink>
+    </w:p>
+    <w:p>
+      <w:pPr>
+        <w:spacing w:after="160" w:line="259" w:lineRule="auto"/>
+      </w:pPr>
+      <w:r>
+        <w:br w:type="page"/>
+      </w:r>
+    </w:p>
+    <w:p>
+      <w:pPr>
+        <w:spacing w:after="160" w:line="259" w:lineRule="auto"/>
+      </w:pPr>
+    </w:p>
+    <w:p>
+      <w:r>
+        <w:t>3.Lista de Riscos</w:t>
+      </w:r>
+    </w:p>
+    <w:p/>
+    <w:p/>
+    <w:tbl>
+      <w:tblPr>
+        <w:tblStyle w:val="Tabelacomgrade"/>
+        <w:tblW w:w="0" w:type="auto"/>
+        <w:tblLook w:val="04A0" w:firstRow="1" w:lastRow="0" w:firstColumn="1" w:lastColumn="0" w:noHBand="0" w:noVBand="1"/>
+      </w:tblPr>
+      <w:tblGrid>
+        <w:gridCol w:w="1129"/>
+        <w:gridCol w:w="7365"/>
+      </w:tblGrid>
+      <w:tr>
+        <w:tc>
+          <w:tcPr>
+            <w:tcW w:w="1129" w:type="dxa"/>
+            <w:shd w:val="clear" w:color="auto" w:fill="FFF2CC" w:themeFill="accent4" w:themeFillTint="33"/>
+          </w:tcPr>
+          <w:p>
+            <w:pPr>
+              <w:jc w:val="center"/>
+            </w:pPr>
+            <w:r>
+              <w:t>[R001]</w:t>
+            </w:r>
+          </w:p>
+        </w:tc>
+        <w:tc>
+          <w:tcPr>
+            <w:tcW w:w="7365" w:type="dxa"/>
+          </w:tcPr>
+          <w:p>
+            <w:pPr>
+              <w:jc w:val="center"/>
+            </w:pPr>
+            <w:r>
+              <w:t>Incapacitação do programador por acidente de transito</w:t>
+            </w:r>
+          </w:p>
+          <w:p>
+            <w:pPr>
+              <w:jc w:val="center"/>
+            </w:pPr>
+          </w:p>
+        </w:tc>
+      </w:tr>
+      <w:tr>
+        <w:trPr>
+          <w:trHeight w:val="365"/>
+        </w:trPr>
+        <w:tc>
+          <w:tcPr>
+            <w:tcW w:w="1129" w:type="dxa"/>
+            <w:shd w:val="clear" w:color="auto" w:fill="FFF2CC" w:themeFill="accent4" w:themeFillTint="33"/>
+          </w:tcPr>
+          <w:p>
+            <w:pPr>
+              <w:jc w:val="center"/>
+            </w:pPr>
+            <w:r>
+              <w:t>[R002]</w:t>
+            </w:r>
+          </w:p>
+          <w:p>
+            <w:pPr>
+              <w:jc w:val="center"/>
+            </w:pPr>
+          </w:p>
+        </w:tc>
+        <w:tc>
+          <w:tcPr>
+            <w:tcW w:w="7365" w:type="dxa"/>
+          </w:tcPr>
+          <w:p>
+            <w:pPr>
+              <w:jc w:val="center"/>
+            </w:pPr>
+            <w:r>
+              <w:t>Atualização com bugs do Java</w:t>
+            </w:r>
+          </w:p>
+        </w:tc>
+      </w:tr>
+      <w:tr>
+        <w:trPr>
+          <w:trHeight w:val="615"/>
+        </w:trPr>
+        <w:tc>
+          <w:tcPr>
+            <w:tcW w:w="1129" w:type="dxa"/>
+            <w:shd w:val="clear" w:color="auto" w:fill="FFF2CC" w:themeFill="accent4" w:themeFillTint="33"/>
+          </w:tcPr>
+          <w:p>
+            <w:pPr>
+              <w:jc w:val="center"/>
+            </w:pPr>
+            <w:r>
+              <w:t>[R003]</w:t>
+            </w:r>
+          </w:p>
+        </w:tc>
+        <w:tc>
+          <w:tcPr>
+            <w:tcW w:w="7365" w:type="dxa"/>
+          </w:tcPr>
+          <w:p>
+            <w:pPr>
+              <w:jc w:val="center"/>
+            </w:pPr>
+            <w:r>
+              <w:t>Falta de dinheiro para o projeto</w:t>
             </w:r>
           </w:p>
         </w:tc>
@@ -4236,79 +4435,7 @@
     <w:p>
       <w:r>
         <w:lastRenderedPageBreak/>
-        <w:t>3</w:t>
-      </w:r>
-      <w:r>
-        <w:t>.</w:t>
-      </w:r>
-      <w:r>
-        <w:t>Lista de Riscos</w:t>
-      </w:r>
-    </w:p>
-    <w:p/>
-    <w:p>
-      <w:r>
-        <w:t>[R001]</w:t>
-      </w:r>
-      <w:r>
-        <w:t xml:space="preserve"> </w:t>
-      </w:r>
-      <w:r>
-        <w:t>Incapacitação do progr</w:t>
-      </w:r>
-      <w:r>
-        <w:t>amador por acidente de transito</w:t>
-      </w:r>
-    </w:p>
-    <w:p>
-      <w:r>
-        <w:t>[R00</w:t>
-      </w:r>
-      <w:r>
-        <w:t>2</w:t>
-      </w:r>
-      <w:r>
-        <w:t>]</w:t>
-      </w:r>
-      <w:r>
-        <w:t xml:space="preserve"> </w:t>
-      </w:r>
-      <w:r>
-        <w:t>Atualização com bugs do Java</w:t>
-      </w:r>
-    </w:p>
-    <w:p>
-      <w:r>
-        <w:t>[R00</w:t>
-      </w:r>
-      <w:r>
-        <w:t>3</w:t>
-      </w:r>
-      <w:r>
-        <w:t>]</w:t>
-      </w:r>
-      <w:r>
-        <w:t xml:space="preserve"> </w:t>
-      </w:r>
-      <w:r>
-        <w:t>Falta de dinheiro para o projeto</w:t>
-      </w:r>
-    </w:p>
-    <w:p>
-      <w:pPr>
-        <w:spacing w:after="160" w:line="259" w:lineRule="auto"/>
-      </w:pPr>
-      <w:r>
-        <w:br w:type="page"/>
-      </w:r>
-    </w:p>
-    <w:p>
-      <w:r>
-        <w:lastRenderedPageBreak/>
-        <w:t>4</w:t>
-      </w:r>
-      <w:r>
-        <w:t>.</w:t>
+        <w:t>4.</w:t>
       </w:r>
       <w:r>
         <w:t xml:space="preserve"> </w:t>
@@ -4320,196 +4447,679 @@
     <w:p/>
     <w:p>
       <w:r>
-        <w:t xml:space="preserve">ID: </w:t>
+        <w:t xml:space="preserve"> </w:t>
       </w:r>
-      <w:r>
-        <w:t>[R001]</w:t>
-      </w:r>
+    </w:p>
+    <w:tbl>
+      <w:tblPr>
+        <w:tblStyle w:val="Tabelacomgrade"/>
+        <w:tblW w:w="0" w:type="auto"/>
+        <w:tblLook w:val="04A0" w:firstRow="1" w:lastRow="0" w:firstColumn="1" w:lastColumn="0" w:noHBand="0" w:noVBand="1"/>
+      </w:tblPr>
+      <w:tblGrid>
+        <w:gridCol w:w="2122"/>
+        <w:gridCol w:w="6372"/>
+      </w:tblGrid>
+      <w:tr>
+        <w:tc>
+          <w:tcPr>
+            <w:tcW w:w="2122" w:type="dxa"/>
+            <w:shd w:val="clear" w:color="auto" w:fill="EDEDED" w:themeFill="accent3" w:themeFillTint="33"/>
+          </w:tcPr>
+          <w:p>
+            <w:r>
+              <w:t>ID</w:t>
+            </w:r>
+          </w:p>
+        </w:tc>
+        <w:tc>
+          <w:tcPr>
+            <w:tcW w:w="6372" w:type="dxa"/>
+          </w:tcPr>
+          <w:p>
+            <w:r>
+              <w:t>[R001]</w:t>
+            </w:r>
+          </w:p>
+        </w:tc>
+      </w:tr>
+      <w:tr>
+        <w:tc>
+          <w:tcPr>
+            <w:tcW w:w="2122" w:type="dxa"/>
+            <w:shd w:val="clear" w:color="auto" w:fill="EDEDED" w:themeFill="accent3" w:themeFillTint="33"/>
+          </w:tcPr>
+          <w:p>
+            <w:r>
+              <w:t>Data</w:t>
+            </w:r>
+          </w:p>
+        </w:tc>
+        <w:tc>
+          <w:tcPr>
+            <w:tcW w:w="6372" w:type="dxa"/>
+          </w:tcPr>
+          <w:p>
+            <w:r>
+              <w:t>23/03/2015 a 25/05/2016</w:t>
+            </w:r>
+          </w:p>
+        </w:tc>
+      </w:tr>
+      <w:tr>
+        <w:tc>
+          <w:tcPr>
+            <w:tcW w:w="2122" w:type="dxa"/>
+            <w:shd w:val="clear" w:color="auto" w:fill="EDEDED" w:themeFill="accent3" w:themeFillTint="33"/>
+          </w:tcPr>
+          <w:p>
+            <w:r>
+              <w:t>Probabilidade</w:t>
+            </w:r>
+          </w:p>
+        </w:tc>
+        <w:tc>
+          <w:tcPr>
+            <w:tcW w:w="6372" w:type="dxa"/>
+          </w:tcPr>
+          <w:p>
+            <w:r>
+              <w:t>Improvável</w:t>
+            </w:r>
+          </w:p>
+        </w:tc>
+      </w:tr>
+      <w:tr>
+        <w:tc>
+          <w:tcPr>
+            <w:tcW w:w="2122" w:type="dxa"/>
+            <w:shd w:val="clear" w:color="auto" w:fill="EDEDED" w:themeFill="accent3" w:themeFillTint="33"/>
+          </w:tcPr>
+          <w:p>
+            <w:r>
+              <w:t>Impacto</w:t>
+            </w:r>
+          </w:p>
+        </w:tc>
+        <w:tc>
+          <w:tcPr>
+            <w:tcW w:w="6372" w:type="dxa"/>
+          </w:tcPr>
+          <w:p>
+            <w:r>
+              <w:t>Muito</w:t>
+            </w:r>
+            <w:r>
+              <w:t xml:space="preserve"> alto</w:t>
+            </w:r>
+          </w:p>
+        </w:tc>
+      </w:tr>
+      <w:tr>
+        <w:tc>
+          <w:tcPr>
+            <w:tcW w:w="2122" w:type="dxa"/>
+            <w:shd w:val="clear" w:color="auto" w:fill="EDEDED" w:themeFill="accent3" w:themeFillTint="33"/>
+          </w:tcPr>
+          <w:p>
+            <w:r>
+              <w:t>Descrição</w:t>
+            </w:r>
+          </w:p>
+        </w:tc>
+        <w:tc>
+          <w:tcPr>
+            <w:tcW w:w="6372" w:type="dxa"/>
+          </w:tcPr>
+          <w:p>
+            <w:r>
+              <w:t>O programador sofre um acidente de transito durante o percurso para a faculdade.</w:t>
+            </w:r>
+          </w:p>
+        </w:tc>
+      </w:tr>
+      <w:tr>
+        <w:tc>
+          <w:tcPr>
+            <w:tcW w:w="2122" w:type="dxa"/>
+            <w:shd w:val="clear" w:color="auto" w:fill="EDEDED" w:themeFill="accent3" w:themeFillTint="33"/>
+          </w:tcPr>
+          <w:p>
+            <w:r>
+              <w:t>Plano de Contingência</w:t>
+            </w:r>
+          </w:p>
+        </w:tc>
+        <w:tc>
+          <w:tcPr>
+            <w:tcW w:w="6372" w:type="dxa"/>
+          </w:tcPr>
+          <w:p>
+            <w:r>
+              <w:t xml:space="preserve">Contratar um </w:t>
+            </w:r>
+            <w:proofErr w:type="spellStart"/>
+            <w:r>
+              <w:rPr>
+                <w:i/>
+              </w:rPr>
+              <w:t>freelancer</w:t>
+            </w:r>
+            <w:proofErr w:type="spellEnd"/>
+            <w:r>
+              <w:t xml:space="preserve"> para terminar o projeto</w:t>
+            </w:r>
+          </w:p>
+        </w:tc>
+      </w:tr>
+      <w:tr>
+        <w:tc>
+          <w:tcPr>
+            <w:tcW w:w="2122" w:type="dxa"/>
+            <w:shd w:val="clear" w:color="auto" w:fill="EDEDED" w:themeFill="accent3" w:themeFillTint="33"/>
+          </w:tcPr>
+          <w:p>
+            <w:r>
+              <w:t>Status</w:t>
+            </w:r>
+          </w:p>
+        </w:tc>
+        <w:tc>
+          <w:tcPr>
+            <w:tcW w:w="6372" w:type="dxa"/>
+          </w:tcPr>
+          <w:p>
+            <w:r>
+              <w:t>Não</w:t>
+            </w:r>
+            <w:r>
+              <w:t xml:space="preserve"> ocorrido até o momento</w:t>
+            </w:r>
+          </w:p>
+        </w:tc>
+      </w:tr>
+      <w:tr>
+        <w:trPr>
+          <w:trHeight w:val="358"/>
+        </w:trPr>
+        <w:tc>
+          <w:tcPr>
+            <w:tcW w:w="2122" w:type="dxa"/>
+            <w:shd w:val="clear" w:color="auto" w:fill="EDEDED" w:themeFill="accent3" w:themeFillTint="33"/>
+          </w:tcPr>
+          <w:p>
+            <w:r>
+              <w:t>Autor</w:t>
+            </w:r>
+          </w:p>
+        </w:tc>
+        <w:tc>
+          <w:tcPr>
+            <w:tcW w:w="6372" w:type="dxa"/>
+          </w:tcPr>
+          <w:p>
+            <w:r>
+              <w:t>Rogério</w:t>
+            </w:r>
+          </w:p>
+        </w:tc>
+      </w:tr>
+    </w:tbl>
+    <w:p/>
+    <w:p>
       <w:r>
         <w:t xml:space="preserve"> </w:t>
       </w:r>
     </w:p>
-    <w:p>
-      <w:r>
-        <w:t>Data: 23/03/2015 a 25/05/2016</w:t>
-      </w:r>
-    </w:p>
-    <w:p>
-      <w:r>
-        <w:t>Probabilidade: improvável</w:t>
-      </w:r>
-    </w:p>
-    <w:p>
-      <w:r>
-        <w:t>Impacto: muito alto</w:t>
-      </w:r>
-    </w:p>
-    <w:p>
-      <w:r>
-        <w:t>Descrição: O programador sofre um acidente de transito durante o percurso para a faculdade.</w:t>
-      </w:r>
-    </w:p>
-    <w:p>
-      <w:r>
-        <w:t xml:space="preserve">Plano de Contingência: Contratar um </w:t>
-      </w:r>
-      <w:proofErr w:type="spellStart"/>
-      <w:r>
-        <w:t>freelancer</w:t>
-      </w:r>
-      <w:proofErr w:type="spellEnd"/>
-      <w:r>
-        <w:t xml:space="preserve"> para terminar o projeto</w:t>
-      </w:r>
-    </w:p>
-    <w:p>
-      <w:r>
-        <w:t>Status: não ocorrido até o momento</w:t>
-      </w:r>
-    </w:p>
-    <w:p>
-      <w:r>
-        <w:t>Autor: Rogério</w:t>
-      </w:r>
-    </w:p>
+    <w:tbl>
+      <w:tblPr>
+        <w:tblStyle w:val="Tabelacomgrade"/>
+        <w:tblW w:w="0" w:type="auto"/>
+        <w:tblLook w:val="04A0" w:firstRow="1" w:lastRow="0" w:firstColumn="1" w:lastColumn="0" w:noHBand="0" w:noVBand="1"/>
+      </w:tblPr>
+      <w:tblGrid>
+        <w:gridCol w:w="2122"/>
+        <w:gridCol w:w="6372"/>
+      </w:tblGrid>
+      <w:tr>
+        <w:tc>
+          <w:tcPr>
+            <w:tcW w:w="2122" w:type="dxa"/>
+            <w:shd w:val="clear" w:color="auto" w:fill="EDEDED" w:themeFill="accent3" w:themeFillTint="33"/>
+          </w:tcPr>
+          <w:p>
+            <w:r>
+              <w:t>ID</w:t>
+            </w:r>
+          </w:p>
+        </w:tc>
+        <w:tc>
+          <w:tcPr>
+            <w:tcW w:w="6372" w:type="dxa"/>
+          </w:tcPr>
+          <w:p>
+            <w:r>
+              <w:t>[R002]</w:t>
+            </w:r>
+            <w:r>
+              <w:t xml:space="preserve"> </w:t>
+            </w:r>
+          </w:p>
+          <w:p/>
+        </w:tc>
+      </w:tr>
+      <w:tr>
+        <w:tc>
+          <w:tcPr>
+            <w:tcW w:w="2122" w:type="dxa"/>
+            <w:shd w:val="clear" w:color="auto" w:fill="EDEDED" w:themeFill="accent3" w:themeFillTint="33"/>
+          </w:tcPr>
+          <w:p>
+            <w:r>
+              <w:t>Data</w:t>
+            </w:r>
+          </w:p>
+        </w:tc>
+        <w:tc>
+          <w:tcPr>
+            <w:tcW w:w="6372" w:type="dxa"/>
+          </w:tcPr>
+          <w:p>
+            <w:r>
+              <w:t>23/03/2015 a 25/05/2016</w:t>
+            </w:r>
+          </w:p>
+        </w:tc>
+      </w:tr>
+      <w:tr>
+        <w:tc>
+          <w:tcPr>
+            <w:tcW w:w="2122" w:type="dxa"/>
+            <w:shd w:val="clear" w:color="auto" w:fill="EDEDED" w:themeFill="accent3" w:themeFillTint="33"/>
+          </w:tcPr>
+          <w:p>
+            <w:r>
+              <w:t>Probabilidade</w:t>
+            </w:r>
+          </w:p>
+        </w:tc>
+        <w:tc>
+          <w:tcPr>
+            <w:tcW w:w="6372" w:type="dxa"/>
+          </w:tcPr>
+          <w:p>
+            <w:r>
+              <w:t>Remoto</w:t>
+            </w:r>
+          </w:p>
+        </w:tc>
+      </w:tr>
+      <w:tr>
+        <w:tc>
+          <w:tcPr>
+            <w:tcW w:w="2122" w:type="dxa"/>
+            <w:shd w:val="clear" w:color="auto" w:fill="EDEDED" w:themeFill="accent3" w:themeFillTint="33"/>
+          </w:tcPr>
+          <w:p>
+            <w:r>
+              <w:t>Impacto</w:t>
+            </w:r>
+          </w:p>
+        </w:tc>
+        <w:tc>
+          <w:tcPr>
+            <w:tcW w:w="6372" w:type="dxa"/>
+          </w:tcPr>
+          <w:p>
+            <w:r>
+              <w:t>Moderado</w:t>
+            </w:r>
+          </w:p>
+        </w:tc>
+      </w:tr>
+      <w:tr>
+        <w:tc>
+          <w:tcPr>
+            <w:tcW w:w="2122" w:type="dxa"/>
+            <w:shd w:val="clear" w:color="auto" w:fill="EDEDED" w:themeFill="accent3" w:themeFillTint="33"/>
+          </w:tcPr>
+          <w:p>
+            <w:r>
+              <w:t>Descrição</w:t>
+            </w:r>
+          </w:p>
+        </w:tc>
+        <w:tc>
+          <w:tcPr>
+            <w:tcW w:w="6372" w:type="dxa"/>
+          </w:tcPr>
+          <w:p>
+            <w:r>
+              <w:t>O Java realiza uma atualização com bugs para Java Swing.</w:t>
+            </w:r>
+          </w:p>
+        </w:tc>
+      </w:tr>
+      <w:tr>
+        <w:tc>
+          <w:tcPr>
+            <w:tcW w:w="2122" w:type="dxa"/>
+            <w:shd w:val="clear" w:color="auto" w:fill="EDEDED" w:themeFill="accent3" w:themeFillTint="33"/>
+          </w:tcPr>
+          <w:p>
+            <w:r>
+              <w:t>Plano de Contingência</w:t>
+            </w:r>
+          </w:p>
+        </w:tc>
+        <w:tc>
+          <w:tcPr>
+            <w:tcW w:w="6372" w:type="dxa"/>
+          </w:tcPr>
+          <w:p>
+            <w:r>
+              <w:t xml:space="preserve">Utilizar a plataforma </w:t>
+            </w:r>
+            <w:proofErr w:type="spellStart"/>
+            <w:r>
+              <w:t>JavaFx</w:t>
+            </w:r>
+            <w:proofErr w:type="spellEnd"/>
+            <w:r>
+              <w:t xml:space="preserve"> como substituto</w:t>
+            </w:r>
+          </w:p>
+        </w:tc>
+      </w:tr>
+      <w:tr>
+        <w:tc>
+          <w:tcPr>
+            <w:tcW w:w="2122" w:type="dxa"/>
+            <w:shd w:val="clear" w:color="auto" w:fill="EDEDED" w:themeFill="accent3" w:themeFillTint="33"/>
+          </w:tcPr>
+          <w:p>
+            <w:r>
+              <w:t>Status</w:t>
+            </w:r>
+          </w:p>
+        </w:tc>
+        <w:tc>
+          <w:tcPr>
+            <w:tcW w:w="6372" w:type="dxa"/>
+          </w:tcPr>
+          <w:p>
+            <w:r>
+              <w:t>Não</w:t>
+            </w:r>
+            <w:r>
+              <w:t xml:space="preserve"> ocorrido até o</w:t>
+            </w:r>
+            <w:r>
+              <w:t xml:space="preserve"> </w:t>
+            </w:r>
+            <w:r>
+              <w:t>momento</w:t>
+            </w:r>
+          </w:p>
+        </w:tc>
+      </w:tr>
+      <w:tr>
+        <w:trPr>
+          <w:trHeight w:val="358"/>
+        </w:trPr>
+        <w:tc>
+          <w:tcPr>
+            <w:tcW w:w="2122" w:type="dxa"/>
+            <w:shd w:val="clear" w:color="auto" w:fill="EDEDED" w:themeFill="accent3" w:themeFillTint="33"/>
+          </w:tcPr>
+          <w:p>
+            <w:r>
+              <w:t>Autor</w:t>
+            </w:r>
+          </w:p>
+        </w:tc>
+        <w:tc>
+          <w:tcPr>
+            <w:tcW w:w="6372" w:type="dxa"/>
+          </w:tcPr>
+          <w:p>
+            <w:r>
+              <w:t>Rogério</w:t>
+            </w:r>
+          </w:p>
+        </w:tc>
+      </w:tr>
+    </w:tbl>
     <w:p/>
     <w:p>
-      <w:r>
-        <w:t>ID: [R00</w:t>
-      </w:r>
-      <w:r>
-        <w:t>2</w:t>
-      </w:r>
-      <w:r>
-        <w:t>]</w:t>
-      </w:r>
       <w:r>
         <w:t xml:space="preserve"> </w:t>
       </w:r>
     </w:p>
-    <w:p>
-      <w:r>
-        <w:t>Data: 23/03/2015 a 25/05/2016</w:t>
-      </w:r>
-    </w:p>
-    <w:p>
-      <w:r>
-        <w:t xml:space="preserve">Probabilidade: </w:t>
-      </w:r>
-      <w:r>
-        <w:t>Remoto</w:t>
-      </w:r>
-    </w:p>
-    <w:p>
-      <w:r>
-        <w:t xml:space="preserve">Impacto: </w:t>
-      </w:r>
-      <w:r>
-        <w:t>moderado</w:t>
-      </w:r>
-    </w:p>
-    <w:p>
-      <w:r>
-        <w:t xml:space="preserve">Descrição: O </w:t>
-      </w:r>
-      <w:r>
-        <w:t>Java realiza uma atualização com bugs para Java Swing</w:t>
-      </w:r>
-      <w:r>
-        <w:t>.</w:t>
-      </w:r>
-    </w:p>
-    <w:p>
-      <w:r>
-        <w:t xml:space="preserve">Plano de Contingência: </w:t>
-      </w:r>
-      <w:r>
-        <w:t xml:space="preserve">Utilizar a plataforma </w:t>
-      </w:r>
-      <w:proofErr w:type="spellStart"/>
-      <w:r>
-        <w:t>JavaFx</w:t>
-      </w:r>
-      <w:proofErr w:type="spellEnd"/>
-      <w:r>
-        <w:t xml:space="preserve"> como substituto</w:t>
-      </w:r>
-    </w:p>
-    <w:p>
-      <w:r>
-        <w:t>Status: não ocorrido até o momento</w:t>
-      </w:r>
-    </w:p>
-    <w:p>
-      <w:r>
-        <w:t>Autor: Rogério</w:t>
-      </w:r>
-    </w:p>
+    <w:tbl>
+      <w:tblPr>
+        <w:tblStyle w:val="Tabelacomgrade"/>
+        <w:tblW w:w="0" w:type="auto"/>
+        <w:tblLook w:val="04A0" w:firstRow="1" w:lastRow="0" w:firstColumn="1" w:lastColumn="0" w:noHBand="0" w:noVBand="1"/>
+      </w:tblPr>
+      <w:tblGrid>
+        <w:gridCol w:w="2122"/>
+        <w:gridCol w:w="6372"/>
+      </w:tblGrid>
+      <w:tr>
+        <w:tc>
+          <w:tcPr>
+            <w:tcW w:w="2122" w:type="dxa"/>
+            <w:shd w:val="clear" w:color="auto" w:fill="EDEDED" w:themeFill="accent3" w:themeFillTint="33"/>
+          </w:tcPr>
+          <w:p>
+            <w:r>
+              <w:t>ID</w:t>
+            </w:r>
+          </w:p>
+        </w:tc>
+        <w:tc>
+          <w:tcPr>
+            <w:tcW w:w="6372" w:type="dxa"/>
+          </w:tcPr>
+          <w:p>
+            <w:r>
+              <w:t>[R003]</w:t>
+            </w:r>
+          </w:p>
+        </w:tc>
+      </w:tr>
+      <w:tr>
+        <w:tc>
+          <w:tcPr>
+            <w:tcW w:w="2122" w:type="dxa"/>
+            <w:shd w:val="clear" w:color="auto" w:fill="EDEDED" w:themeFill="accent3" w:themeFillTint="33"/>
+          </w:tcPr>
+          <w:p>
+            <w:r>
+              <w:t>Data</w:t>
+            </w:r>
+          </w:p>
+        </w:tc>
+        <w:tc>
+          <w:tcPr>
+            <w:tcW w:w="6372" w:type="dxa"/>
+          </w:tcPr>
+          <w:p>
+            <w:r>
+              <w:t>23/03/2015 a 25/05/2016</w:t>
+            </w:r>
+          </w:p>
+          <w:p/>
+        </w:tc>
+      </w:tr>
+      <w:tr>
+        <w:tc>
+          <w:tcPr>
+            <w:tcW w:w="2122" w:type="dxa"/>
+            <w:shd w:val="clear" w:color="auto" w:fill="EDEDED" w:themeFill="accent3" w:themeFillTint="33"/>
+          </w:tcPr>
+          <w:p>
+            <w:r>
+              <w:t>Probabilidade</w:t>
+            </w:r>
+          </w:p>
+        </w:tc>
+        <w:tc>
+          <w:tcPr>
+            <w:tcW w:w="6372" w:type="dxa"/>
+          </w:tcPr>
+          <w:p>
+            <w:r>
+              <w:t>Improvável</w:t>
+            </w:r>
+          </w:p>
+        </w:tc>
+      </w:tr>
+      <w:tr>
+        <w:tc>
+          <w:tcPr>
+            <w:tcW w:w="2122" w:type="dxa"/>
+            <w:shd w:val="clear" w:color="auto" w:fill="EDEDED" w:themeFill="accent3" w:themeFillTint="33"/>
+          </w:tcPr>
+          <w:p>
+            <w:r>
+              <w:t>Impacto</w:t>
+            </w:r>
+          </w:p>
+        </w:tc>
+        <w:tc>
+          <w:tcPr>
+            <w:tcW w:w="6372" w:type="dxa"/>
+          </w:tcPr>
+          <w:p>
+            <w:r>
+              <w:t>Alto</w:t>
+            </w:r>
+          </w:p>
+        </w:tc>
+      </w:tr>
+      <w:tr>
+        <w:tc>
+          <w:tcPr>
+            <w:tcW w:w="2122" w:type="dxa"/>
+            <w:shd w:val="clear" w:color="auto" w:fill="EDEDED" w:themeFill="accent3" w:themeFillTint="33"/>
+          </w:tcPr>
+          <w:p>
+            <w:r>
+              <w:t>Descrição</w:t>
+            </w:r>
+          </w:p>
+        </w:tc>
+        <w:tc>
+          <w:tcPr>
+            <w:tcW w:w="6372" w:type="dxa"/>
+          </w:tcPr>
+          <w:p>
+            <w:r>
+              <w:t>O Java Swing passa a cobrar para a utilização de seus componentes</w:t>
+            </w:r>
+          </w:p>
+        </w:tc>
+      </w:tr>
+      <w:tr>
+        <w:tc>
+          <w:tcPr>
+            <w:tcW w:w="2122" w:type="dxa"/>
+            <w:shd w:val="clear" w:color="auto" w:fill="EDEDED" w:themeFill="accent3" w:themeFillTint="33"/>
+          </w:tcPr>
+          <w:p>
+            <w:r>
+              <w:t>Plano de Contingência</w:t>
+            </w:r>
+          </w:p>
+        </w:tc>
+        <w:tc>
+          <w:tcPr>
+            <w:tcW w:w="6372" w:type="dxa"/>
+          </w:tcPr>
+          <w:p>
+            <w:r>
+              <w:t xml:space="preserve">Utilizar.NET </w:t>
+            </w:r>
+            <w:proofErr w:type="spellStart"/>
+            <w:r>
+              <w:rPr>
+                <w:i/>
+              </w:rPr>
+              <w:t>WebForms</w:t>
+            </w:r>
+            <w:proofErr w:type="spellEnd"/>
+            <w:r>
+              <w:t xml:space="preserve"> </w:t>
+            </w:r>
+            <w:r>
+              <w:t>como substituto do projeto</w:t>
+            </w:r>
+          </w:p>
+        </w:tc>
+      </w:tr>
+      <w:tr>
+        <w:tc>
+          <w:tcPr>
+            <w:tcW w:w="2122" w:type="dxa"/>
+            <w:shd w:val="clear" w:color="auto" w:fill="EDEDED" w:themeFill="accent3" w:themeFillTint="33"/>
+          </w:tcPr>
+          <w:p>
+            <w:r>
+              <w:t>Status</w:t>
+            </w:r>
+          </w:p>
+        </w:tc>
+        <w:tc>
+          <w:tcPr>
+            <w:tcW w:w="6372" w:type="dxa"/>
+          </w:tcPr>
+          <w:p>
+            <w:r>
+              <w:t>Não</w:t>
+            </w:r>
+            <w:r>
+              <w:t xml:space="preserve"> ocorrido até o momento</w:t>
+            </w:r>
+          </w:p>
+        </w:tc>
+      </w:tr>
+      <w:tr>
+        <w:trPr>
+          <w:trHeight w:val="358"/>
+        </w:trPr>
+        <w:tc>
+          <w:tcPr>
+            <w:tcW w:w="2122" w:type="dxa"/>
+            <w:shd w:val="clear" w:color="auto" w:fill="EDEDED" w:themeFill="accent3" w:themeFillTint="33"/>
+          </w:tcPr>
+          <w:p>
+            <w:r>
+              <w:t>Autor</w:t>
+            </w:r>
+          </w:p>
+        </w:tc>
+        <w:tc>
+          <w:tcPr>
+            <w:tcW w:w="6372" w:type="dxa"/>
+          </w:tcPr>
+          <w:p>
+            <w:r>
+              <w:t>Rogério</w:t>
+            </w:r>
+          </w:p>
+        </w:tc>
+      </w:tr>
+    </w:tbl>
     <w:p/>
     <w:p>
-      <w:r>
-        <w:t>ID: [R00</w:t>
-      </w:r>
-      <w:r>
-        <w:t>3</w:t>
-      </w:r>
-      <w:r>
-        <w:t>]</w:t>
-      </w:r>
-      <w:r>
-        <w:t xml:space="preserve"> </w:t>
-      </w:r>
-    </w:p>
-    <w:p>
-      <w:r>
-        <w:t>Data: 23/03/2015 a 25/05/2016</w:t>
-      </w:r>
-    </w:p>
-    <w:p>
-      <w:r>
-        <w:t>Probabilidade: improvável</w:t>
-      </w:r>
-    </w:p>
-    <w:p>
-      <w:r>
-        <w:t xml:space="preserve">Impacto: </w:t>
-      </w:r>
-      <w:r>
-        <w:t>Alto</w:t>
-      </w:r>
-    </w:p>
-    <w:p>
-      <w:r>
-        <w:t>Descriç</w:t>
-      </w:r>
-      <w:r>
-        <w:t>ão: O Java Swing passa a cobrar para a utilização de seus componentes</w:t>
-      </w:r>
-    </w:p>
-    <w:p>
-      <w:r>
-        <w:t xml:space="preserve">Plano de Contingência: </w:t>
-      </w:r>
-      <w:r>
-        <w:t>Utilizar ASP.NET como substituto do projeto</w:t>
-      </w:r>
       <w:bookmarkStart w:id="0" w:name="_GoBack"/>
       <w:bookmarkEnd w:id="0"/>
     </w:p>
-    <w:p>
-      <w:r>
-        <w:t>Status: não ocorrido até o momento</w:t>
-      </w:r>
-    </w:p>
-    <w:p>
-      <w:r>
-        <w:t>Autor: Rogério</w:t>
-      </w:r>
-    </w:p>
-    <w:p/>
     <w:p/>
     <w:sectPr>
-      <w:footerReference w:type="default" r:id="rId7"/>
+      <w:footerReference w:type="default" r:id="rId8"/>
       <w:pgSz w:w="11906" w:h="16838"/>
       <w:pgMar w:top="1417" w:right="1701" w:bottom="1417" w:left="1701" w:header="708" w:footer="708" w:gutter="0"/>
       <w:cols w:space="708"/>
@@ -4575,7 +5185,7 @@
           <w:rPr>
             <w:noProof/>
           </w:rPr>
-          <w:t>6</w:t>
+          <w:t>7</w:t>
         </w:r>
         <w:r>
           <w:fldChar w:fldCharType="end"/>
@@ -5387,6 +5997,17 @@
       <w:contextualSpacing/>
     </w:pPr>
   </w:style>
+  <w:style w:type="character" w:styleId="Hyperlink">
+    <w:name w:val="Hyperlink"/>
+    <w:basedOn w:val="Fontepargpadro"/>
+    <w:uiPriority w:val="99"/>
+    <w:unhideWhenUsed/>
+    <w:rsid w:val="00DD0C01"/>
+    <w:rPr>
+      <w:color w:val="0563C1" w:themeColor="hyperlink"/>
+      <w:u w:val="single"/>
+    </w:rPr>
+  </w:style>
 </w:styles>
 </file>
 

</xml_diff>

<commit_message>
Revert "Revert "Atualização Manual de Uso""
This reverts commit a95a4c4d8c92791a01e3bb87659a50c437818921.

Revert "Revert "Atualização do Gant""

This reverts commit
931006b936eb2d73107454074498874a36b5da58.

Revert "Atualização Manual de Uso"

This reverts commit
04c34ed1299675cf36edf2e337dcb3caec486965.

Revert "Atualização do Documento de Planejamento e Acompanhamento"

This
reverts commit 4ca0c53e8bc5c5ee472ea101e5244f65cccbe49a.

Revert "Atualização do Gant"

This reverts commit
930961d5b8c4a5d0a742d28c7776dca579530ff9.
</commit_message>
<xml_diff>
--- a/Documentos/Documento de Planejamento e Acompanhamento.docx
+++ b/Documentos/Documento de Planejamento e Acompanhamento.docx
@@ -269,18 +269,25 @@
                 <w:szCs w:val="24"/>
               </w:rPr>
             </w:pPr>
-            <w:r>
+          </w:p>
+        </w:tc>
+        <w:tc>
+          <w:tcPr>
+            <w:tcW w:w="2092" w:type="dxa"/>
+          </w:tcPr>
+          <w:p>
+            <w:pPr>
+              <w:jc w:val="center"/>
               <w:rPr>
                 <w:sz w:val="24"/>
                 <w:szCs w:val="24"/>
               </w:rPr>
-              <w:t>23/05/2016</w:t>
-            </w:r>
-          </w:p>
-        </w:tc>
-        <w:tc>
-          <w:tcPr>
-            <w:tcW w:w="2092" w:type="dxa"/>
+            </w:pPr>
+          </w:p>
+        </w:tc>
+        <w:tc>
+          <w:tcPr>
+            <w:tcW w:w="2138" w:type="dxa"/>
           </w:tcPr>
           <w:p>
             <w:pPr>
@@ -290,55 +297,20 @@
                 <w:szCs w:val="24"/>
               </w:rPr>
             </w:pPr>
-            <w:r>
+          </w:p>
+        </w:tc>
+        <w:tc>
+          <w:tcPr>
+            <w:tcW w:w="2105" w:type="dxa"/>
+          </w:tcPr>
+          <w:p>
+            <w:pPr>
+              <w:jc w:val="center"/>
               <w:rPr>
                 <w:sz w:val="24"/>
                 <w:szCs w:val="24"/>
               </w:rPr>
-              <w:t>1.0</w:t>
-            </w:r>
-          </w:p>
-        </w:tc>
-        <w:tc>
-          <w:tcPr>
-            <w:tcW w:w="2138" w:type="dxa"/>
-          </w:tcPr>
-          <w:p>
-            <w:pPr>
-              <w:jc w:val="center"/>
-              <w:rPr>
-                <w:sz w:val="24"/>
-                <w:szCs w:val="24"/>
-              </w:rPr>
-            </w:pPr>
-            <w:r>
-              <w:rPr>
-                <w:sz w:val="24"/>
-                <w:szCs w:val="24"/>
-              </w:rPr>
-              <w:t>Segunda Versão</w:t>
-            </w:r>
-          </w:p>
-        </w:tc>
-        <w:tc>
-          <w:tcPr>
-            <w:tcW w:w="2105" w:type="dxa"/>
-          </w:tcPr>
-          <w:p>
-            <w:pPr>
-              <w:jc w:val="center"/>
-              <w:rPr>
-                <w:sz w:val="24"/>
-                <w:szCs w:val="24"/>
-              </w:rPr>
-            </w:pPr>
-            <w:r>
-              <w:rPr>
-                <w:sz w:val="24"/>
-                <w:szCs w:val="24"/>
-              </w:rPr>
-              <w:t>Rogério</w:t>
-            </w:r>
+            </w:pPr>
           </w:p>
         </w:tc>
       </w:tr>
@@ -689,7 +661,12 @@
         <w:t>....................</w:t>
       </w:r>
       <w:r>
-        <w:t>........................................................................................pag.5</w:t>
+        <w:t>..........................................................................</w:t>
+      </w:r>
+      <w:bookmarkStart w:id="0" w:name="_GoBack"/>
+      <w:bookmarkEnd w:id="0"/>
+      <w:r>
+        <w:t>..............pag.5</w:t>
       </w:r>
     </w:p>
     <w:p/>
@@ -3982,7 +3959,7 @@
                 <w:sz w:val="20"/>
                 <w:szCs w:val="20"/>
               </w:rPr>
-              <w:t>2500</w:t>
+              <w:t>1000</w:t>
             </w:r>
             <w:r>
               <w:rPr>
@@ -4225,12 +4202,56 @@
         </w:tc>
       </w:tr>
     </w:tbl>
+    <w:p/>
     <w:p>
       <w:pPr>
         <w:spacing w:after="160" w:line="259" w:lineRule="auto"/>
       </w:pPr>
       <w:r>
-        <w:t>Fonte:</w:t>
+        <w:br w:type="page"/>
+      </w:r>
+    </w:p>
+    <w:p>
+      <w:r>
+        <w:lastRenderedPageBreak/>
+        <w:t>3.Lista de Riscos</w:t>
+      </w:r>
+    </w:p>
+    <w:p/>
+    <w:p>
+      <w:r>
+        <w:t>[R001]</w:t>
+      </w:r>
+      <w:r>
+        <w:t xml:space="preserve"> </w:t>
+      </w:r>
+      <w:r>
+        <w:t>Incapacitação do progr</w:t>
+      </w:r>
+      <w:r>
+        <w:t>amador por acidente de transito</w:t>
+      </w:r>
+    </w:p>
+    <w:p>
+      <w:r>
+        <w:t>[R002]</w:t>
+      </w:r>
+      <w:r>
+        <w:t xml:space="preserve"> </w:t>
+      </w:r>
+      <w:r>
+        <w:t>Atualização com bugs do Java</w:t>
+      </w:r>
+    </w:p>
+    <w:p>
+      <w:r>
+        <w:t>[R003]</w:t>
+      </w:r>
+      <w:r>
+        <w:t xml:space="preserve"> </w:t>
+      </w:r>
+      <w:r>
+        <w:t>Falta de dinheiro para o projeto</w:t>
       </w:r>
     </w:p>
     <w:p>
@@ -4238,888 +4259,179 @@
         <w:spacing w:after="160" w:line="259" w:lineRule="auto"/>
       </w:pPr>
       <w:r>
-        <w:t xml:space="preserve">Programador </w:t>
+        <w:br w:type="page"/>
+      </w:r>
+    </w:p>
+    <w:p>
+      <w:r>
+        <w:lastRenderedPageBreak/>
+        <w:t>4.</w:t>
+      </w:r>
+      <w:r>
+        <w:t xml:space="preserve"> </w:t>
+      </w:r>
+      <w:r>
+        <w:t>Formulários de Riscos</w:t>
+      </w:r>
+    </w:p>
+    <w:p/>
+    <w:p>
+      <w:r>
+        <w:t xml:space="preserve">ID: </w:t>
+      </w:r>
+      <w:r>
+        <w:t>[R001]</w:t>
+      </w:r>
+      <w:r>
+        <w:t xml:space="preserve"> </w:t>
+      </w:r>
+    </w:p>
+    <w:p>
+      <w:r>
+        <w:t>Data: 23/03/2015 a 25/05/2016</w:t>
+      </w:r>
+    </w:p>
+    <w:p>
+      <w:r>
+        <w:t>Probabilidade: improvável</w:t>
+      </w:r>
+    </w:p>
+    <w:p>
+      <w:r>
+        <w:t>Impacto: muito alto</w:t>
+      </w:r>
+    </w:p>
+    <w:p>
+      <w:r>
+        <w:t>Descrição: O programador sofre um acidente de transito durante o percurso para a faculdade.</w:t>
+      </w:r>
+    </w:p>
+    <w:p>
+      <w:r>
+        <w:t xml:space="preserve">Plano de Contingência: Contratar um </w:t>
       </w:r>
       <w:proofErr w:type="spellStart"/>
       <w:r>
-        <w:t>java</w:t>
+        <w:t>freelancer</w:t>
       </w:r>
       <w:proofErr w:type="spellEnd"/>
       <w:r>
-        <w:t xml:space="preserve"> júnior: </w:t>
-      </w:r>
-      <w:r>
-        <w:rPr>
-          <w:rFonts w:eastAsia="Times New Roman"/>
-          <w:color w:val="auto"/>
-          <w:sz w:val="20"/>
-          <w:szCs w:val="20"/>
-        </w:rPr>
-        <w:t xml:space="preserve">R$ </w:t>
-      </w:r>
-      <w:r>
-        <w:rPr>
-          <w:rFonts w:eastAsia="Times New Roman"/>
-          <w:color w:val="auto"/>
-          <w:sz w:val="20"/>
-          <w:szCs w:val="20"/>
-        </w:rPr>
-        <w:t>2500</w:t>
-      </w:r>
-      <w:r>
-        <w:rPr>
-          <w:rFonts w:eastAsia="Times New Roman"/>
-          <w:color w:val="auto"/>
-          <w:sz w:val="20"/>
-          <w:szCs w:val="20"/>
-        </w:rPr>
-        <w:t>,00</w:t>
-      </w:r>
-    </w:p>
-    <w:p>
-      <w:pPr>
-        <w:spacing w:after="160" w:line="259" w:lineRule="auto"/>
-      </w:pPr>
-      <w:hyperlink r:id="rId7" w:history="1">
-        <w:r>
-          <w:rPr>
-            <w:rStyle w:val="Hyperlink"/>
-          </w:rPr>
-          <w:t>http://www.trainning.com.br/pagina/salarios</w:t>
-        </w:r>
-      </w:hyperlink>
-    </w:p>
-    <w:p>
-      <w:pPr>
-        <w:spacing w:after="160" w:line="259" w:lineRule="auto"/>
-      </w:pPr>
-      <w:r>
-        <w:br w:type="page"/>
-      </w:r>
-    </w:p>
-    <w:p>
-      <w:pPr>
-        <w:spacing w:after="160" w:line="259" w:lineRule="auto"/>
-      </w:pPr>
-    </w:p>
-    <w:p>
-      <w:r>
-        <w:t>3.Lista de Riscos</w:t>
+        <w:t xml:space="preserve"> para terminar o projeto</w:t>
+      </w:r>
+    </w:p>
+    <w:p>
+      <w:r>
+        <w:t>Status: não ocorrido até o momento</w:t>
+      </w:r>
+    </w:p>
+    <w:p>
+      <w:r>
+        <w:t>Autor: Rogério</w:t>
+      </w:r>
+    </w:p>
+    <w:p/>
+    <w:p>
+      <w:r>
+        <w:t>ID: [R002]</w:t>
+      </w:r>
+      <w:r>
+        <w:t xml:space="preserve"> </w:t>
+      </w:r>
+    </w:p>
+    <w:p>
+      <w:r>
+        <w:t>Data: 23/03/2015 a 25/05/2016</w:t>
+      </w:r>
+    </w:p>
+    <w:p>
+      <w:r>
+        <w:t>Probabilidade: Remoto</w:t>
+      </w:r>
+    </w:p>
+    <w:p>
+      <w:r>
+        <w:t>Impacto: moderado</w:t>
+      </w:r>
+    </w:p>
+    <w:p>
+      <w:r>
+        <w:t>Descrição: O Java realiza uma atualização com bugs para Java Swing.</w:t>
+      </w:r>
+    </w:p>
+    <w:p>
+      <w:r>
+        <w:t xml:space="preserve">Plano de Contingência: </w:t>
+      </w:r>
+      <w:r>
+        <w:t xml:space="preserve">Utilizar a plataforma </w:t>
+      </w:r>
+      <w:proofErr w:type="spellStart"/>
+      <w:r>
+        <w:t>JavaFx</w:t>
+      </w:r>
+      <w:proofErr w:type="spellEnd"/>
+      <w:r>
+        <w:t xml:space="preserve"> como substituto</w:t>
+      </w:r>
+    </w:p>
+    <w:p>
+      <w:r>
+        <w:t>Status: não ocorrido até o momento</w:t>
+      </w:r>
+    </w:p>
+    <w:p>
+      <w:r>
+        <w:t>Autor: Rogério</w:t>
+      </w:r>
+    </w:p>
+    <w:p/>
+    <w:p>
+      <w:r>
+        <w:t>ID: [R003]</w:t>
+      </w:r>
+      <w:r>
+        <w:t xml:space="preserve"> </w:t>
+      </w:r>
+    </w:p>
+    <w:p>
+      <w:r>
+        <w:t>Data: 23/03/2015 a 25/05/2016</w:t>
+      </w:r>
+    </w:p>
+    <w:p>
+      <w:r>
+        <w:t>Probabilidade: improvável</w:t>
+      </w:r>
+    </w:p>
+    <w:p>
+      <w:r>
+        <w:t>Impacto: Alto</w:t>
+      </w:r>
+    </w:p>
+    <w:p>
+      <w:r>
+        <w:t>Descrição: O Java Swing passa a cobrar para a utilização de seus componentes</w:t>
+      </w:r>
+    </w:p>
+    <w:p>
+      <w:r>
+        <w:t>Plano de Contingência: Utilizar ASP.NET como substituto do projeto</w:t>
+      </w:r>
+    </w:p>
+    <w:p>
+      <w:r>
+        <w:t>Status: não ocorrido até o momento</w:t>
+      </w:r>
+    </w:p>
+    <w:p>
+      <w:r>
+        <w:t>Autor: Rogério</w:t>
       </w:r>
     </w:p>
     <w:p/>
     <w:p/>
-    <w:tbl>
-      <w:tblPr>
-        <w:tblStyle w:val="Tabelacomgrade"/>
-        <w:tblW w:w="0" w:type="auto"/>
-        <w:tblLook w:val="04A0" w:firstRow="1" w:lastRow="0" w:firstColumn="1" w:lastColumn="0" w:noHBand="0" w:noVBand="1"/>
-      </w:tblPr>
-      <w:tblGrid>
-        <w:gridCol w:w="1129"/>
-        <w:gridCol w:w="7365"/>
-      </w:tblGrid>
-      <w:tr>
-        <w:tc>
-          <w:tcPr>
-            <w:tcW w:w="1129" w:type="dxa"/>
-            <w:shd w:val="clear" w:color="auto" w:fill="FFF2CC" w:themeFill="accent4" w:themeFillTint="33"/>
-          </w:tcPr>
-          <w:p>
-            <w:pPr>
-              <w:jc w:val="center"/>
-            </w:pPr>
-            <w:r>
-              <w:t>[R001]</w:t>
-            </w:r>
-          </w:p>
-        </w:tc>
-        <w:tc>
-          <w:tcPr>
-            <w:tcW w:w="7365" w:type="dxa"/>
-          </w:tcPr>
-          <w:p>
-            <w:pPr>
-              <w:jc w:val="center"/>
-            </w:pPr>
-            <w:r>
-              <w:t>Incapacitação do programador por acidente de transito</w:t>
-            </w:r>
-          </w:p>
-          <w:p>
-            <w:pPr>
-              <w:jc w:val="center"/>
-            </w:pPr>
-          </w:p>
-        </w:tc>
-      </w:tr>
-      <w:tr>
-        <w:trPr>
-          <w:trHeight w:val="365"/>
-        </w:trPr>
-        <w:tc>
-          <w:tcPr>
-            <w:tcW w:w="1129" w:type="dxa"/>
-            <w:shd w:val="clear" w:color="auto" w:fill="FFF2CC" w:themeFill="accent4" w:themeFillTint="33"/>
-          </w:tcPr>
-          <w:p>
-            <w:pPr>
-              <w:jc w:val="center"/>
-            </w:pPr>
-            <w:r>
-              <w:t>[R002]</w:t>
-            </w:r>
-          </w:p>
-          <w:p>
-            <w:pPr>
-              <w:jc w:val="center"/>
-            </w:pPr>
-          </w:p>
-        </w:tc>
-        <w:tc>
-          <w:tcPr>
-            <w:tcW w:w="7365" w:type="dxa"/>
-          </w:tcPr>
-          <w:p>
-            <w:pPr>
-              <w:jc w:val="center"/>
-            </w:pPr>
-            <w:r>
-              <w:t>Atualização com bugs do Java</w:t>
-            </w:r>
-          </w:p>
-        </w:tc>
-      </w:tr>
-      <w:tr>
-        <w:trPr>
-          <w:trHeight w:val="615"/>
-        </w:trPr>
-        <w:tc>
-          <w:tcPr>
-            <w:tcW w:w="1129" w:type="dxa"/>
-            <w:shd w:val="clear" w:color="auto" w:fill="FFF2CC" w:themeFill="accent4" w:themeFillTint="33"/>
-          </w:tcPr>
-          <w:p>
-            <w:pPr>
-              <w:jc w:val="center"/>
-            </w:pPr>
-            <w:r>
-              <w:t>[R003]</w:t>
-            </w:r>
-          </w:p>
-        </w:tc>
-        <w:tc>
-          <w:tcPr>
-            <w:tcW w:w="7365" w:type="dxa"/>
-          </w:tcPr>
-          <w:p>
-            <w:pPr>
-              <w:jc w:val="center"/>
-            </w:pPr>
-            <w:r>
-              <w:t>Falta de dinheiro para o projeto</w:t>
-            </w:r>
-          </w:p>
-        </w:tc>
-      </w:tr>
-    </w:tbl>
-    <w:p/>
-    <w:p>
-      <w:pPr>
-        <w:spacing w:after="160" w:line="259" w:lineRule="auto"/>
-      </w:pPr>
-      <w:r>
-        <w:br w:type="page"/>
-      </w:r>
-    </w:p>
-    <w:p>
-      <w:r>
-        <w:lastRenderedPageBreak/>
-        <w:t>4.</w:t>
-      </w:r>
-      <w:r>
-        <w:t xml:space="preserve"> </w:t>
-      </w:r>
-      <w:r>
-        <w:t>Formulários de Riscos</w:t>
-      </w:r>
-    </w:p>
-    <w:p/>
-    <w:p>
-      <w:r>
-        <w:t xml:space="preserve"> </w:t>
-      </w:r>
-    </w:p>
-    <w:tbl>
-      <w:tblPr>
-        <w:tblStyle w:val="Tabelacomgrade"/>
-        <w:tblW w:w="0" w:type="auto"/>
-        <w:tblLook w:val="04A0" w:firstRow="1" w:lastRow="0" w:firstColumn="1" w:lastColumn="0" w:noHBand="0" w:noVBand="1"/>
-      </w:tblPr>
-      <w:tblGrid>
-        <w:gridCol w:w="2122"/>
-        <w:gridCol w:w="6372"/>
-      </w:tblGrid>
-      <w:tr>
-        <w:tc>
-          <w:tcPr>
-            <w:tcW w:w="2122" w:type="dxa"/>
-            <w:shd w:val="clear" w:color="auto" w:fill="EDEDED" w:themeFill="accent3" w:themeFillTint="33"/>
-          </w:tcPr>
-          <w:p>
-            <w:r>
-              <w:t>ID</w:t>
-            </w:r>
-          </w:p>
-        </w:tc>
-        <w:tc>
-          <w:tcPr>
-            <w:tcW w:w="6372" w:type="dxa"/>
-          </w:tcPr>
-          <w:p>
-            <w:r>
-              <w:t>[R001]</w:t>
-            </w:r>
-          </w:p>
-        </w:tc>
-      </w:tr>
-      <w:tr>
-        <w:tc>
-          <w:tcPr>
-            <w:tcW w:w="2122" w:type="dxa"/>
-            <w:shd w:val="clear" w:color="auto" w:fill="EDEDED" w:themeFill="accent3" w:themeFillTint="33"/>
-          </w:tcPr>
-          <w:p>
-            <w:r>
-              <w:t>Data</w:t>
-            </w:r>
-          </w:p>
-        </w:tc>
-        <w:tc>
-          <w:tcPr>
-            <w:tcW w:w="6372" w:type="dxa"/>
-          </w:tcPr>
-          <w:p>
-            <w:r>
-              <w:t>23/03/2015 a 25/05/2016</w:t>
-            </w:r>
-          </w:p>
-        </w:tc>
-      </w:tr>
-      <w:tr>
-        <w:tc>
-          <w:tcPr>
-            <w:tcW w:w="2122" w:type="dxa"/>
-            <w:shd w:val="clear" w:color="auto" w:fill="EDEDED" w:themeFill="accent3" w:themeFillTint="33"/>
-          </w:tcPr>
-          <w:p>
-            <w:r>
-              <w:t>Probabilidade</w:t>
-            </w:r>
-          </w:p>
-        </w:tc>
-        <w:tc>
-          <w:tcPr>
-            <w:tcW w:w="6372" w:type="dxa"/>
-          </w:tcPr>
-          <w:p>
-            <w:r>
-              <w:t>Improvável</w:t>
-            </w:r>
-          </w:p>
-        </w:tc>
-      </w:tr>
-      <w:tr>
-        <w:tc>
-          <w:tcPr>
-            <w:tcW w:w="2122" w:type="dxa"/>
-            <w:shd w:val="clear" w:color="auto" w:fill="EDEDED" w:themeFill="accent3" w:themeFillTint="33"/>
-          </w:tcPr>
-          <w:p>
-            <w:r>
-              <w:t>Impacto</w:t>
-            </w:r>
-          </w:p>
-        </w:tc>
-        <w:tc>
-          <w:tcPr>
-            <w:tcW w:w="6372" w:type="dxa"/>
-          </w:tcPr>
-          <w:p>
-            <w:r>
-              <w:t>Muito</w:t>
-            </w:r>
-            <w:r>
-              <w:t xml:space="preserve"> alto</w:t>
-            </w:r>
-          </w:p>
-        </w:tc>
-      </w:tr>
-      <w:tr>
-        <w:tc>
-          <w:tcPr>
-            <w:tcW w:w="2122" w:type="dxa"/>
-            <w:shd w:val="clear" w:color="auto" w:fill="EDEDED" w:themeFill="accent3" w:themeFillTint="33"/>
-          </w:tcPr>
-          <w:p>
-            <w:r>
-              <w:t>Descrição</w:t>
-            </w:r>
-          </w:p>
-        </w:tc>
-        <w:tc>
-          <w:tcPr>
-            <w:tcW w:w="6372" w:type="dxa"/>
-          </w:tcPr>
-          <w:p>
-            <w:r>
-              <w:t>O programador sofre um acidente de transito durante o percurso para a faculdade.</w:t>
-            </w:r>
-          </w:p>
-        </w:tc>
-      </w:tr>
-      <w:tr>
-        <w:tc>
-          <w:tcPr>
-            <w:tcW w:w="2122" w:type="dxa"/>
-            <w:shd w:val="clear" w:color="auto" w:fill="EDEDED" w:themeFill="accent3" w:themeFillTint="33"/>
-          </w:tcPr>
-          <w:p>
-            <w:r>
-              <w:t>Plano de Contingência</w:t>
-            </w:r>
-          </w:p>
-        </w:tc>
-        <w:tc>
-          <w:tcPr>
-            <w:tcW w:w="6372" w:type="dxa"/>
-          </w:tcPr>
-          <w:p>
-            <w:r>
-              <w:t xml:space="preserve">Contratar um </w:t>
-            </w:r>
-            <w:proofErr w:type="spellStart"/>
-            <w:r>
-              <w:rPr>
-                <w:i/>
-              </w:rPr>
-              <w:t>freelancer</w:t>
-            </w:r>
-            <w:proofErr w:type="spellEnd"/>
-            <w:r>
-              <w:t xml:space="preserve"> para terminar o projeto</w:t>
-            </w:r>
-          </w:p>
-        </w:tc>
-      </w:tr>
-      <w:tr>
-        <w:tc>
-          <w:tcPr>
-            <w:tcW w:w="2122" w:type="dxa"/>
-            <w:shd w:val="clear" w:color="auto" w:fill="EDEDED" w:themeFill="accent3" w:themeFillTint="33"/>
-          </w:tcPr>
-          <w:p>
-            <w:r>
-              <w:t>Status</w:t>
-            </w:r>
-          </w:p>
-        </w:tc>
-        <w:tc>
-          <w:tcPr>
-            <w:tcW w:w="6372" w:type="dxa"/>
-          </w:tcPr>
-          <w:p>
-            <w:r>
-              <w:t>Não</w:t>
-            </w:r>
-            <w:r>
-              <w:t xml:space="preserve"> ocorrido até o momento</w:t>
-            </w:r>
-          </w:p>
-        </w:tc>
-      </w:tr>
-      <w:tr>
-        <w:trPr>
-          <w:trHeight w:val="358"/>
-        </w:trPr>
-        <w:tc>
-          <w:tcPr>
-            <w:tcW w:w="2122" w:type="dxa"/>
-            <w:shd w:val="clear" w:color="auto" w:fill="EDEDED" w:themeFill="accent3" w:themeFillTint="33"/>
-          </w:tcPr>
-          <w:p>
-            <w:r>
-              <w:t>Autor</w:t>
-            </w:r>
-          </w:p>
-        </w:tc>
-        <w:tc>
-          <w:tcPr>
-            <w:tcW w:w="6372" w:type="dxa"/>
-          </w:tcPr>
-          <w:p>
-            <w:r>
-              <w:t>Rogério</w:t>
-            </w:r>
-          </w:p>
-        </w:tc>
-      </w:tr>
-    </w:tbl>
-    <w:p/>
-    <w:p>
-      <w:r>
-        <w:t xml:space="preserve"> </w:t>
-      </w:r>
-    </w:p>
-    <w:tbl>
-      <w:tblPr>
-        <w:tblStyle w:val="Tabelacomgrade"/>
-        <w:tblW w:w="0" w:type="auto"/>
-        <w:tblLook w:val="04A0" w:firstRow="1" w:lastRow="0" w:firstColumn="1" w:lastColumn="0" w:noHBand="0" w:noVBand="1"/>
-      </w:tblPr>
-      <w:tblGrid>
-        <w:gridCol w:w="2122"/>
-        <w:gridCol w:w="6372"/>
-      </w:tblGrid>
-      <w:tr>
-        <w:tc>
-          <w:tcPr>
-            <w:tcW w:w="2122" w:type="dxa"/>
-            <w:shd w:val="clear" w:color="auto" w:fill="EDEDED" w:themeFill="accent3" w:themeFillTint="33"/>
-          </w:tcPr>
-          <w:p>
-            <w:r>
-              <w:t>ID</w:t>
-            </w:r>
-          </w:p>
-        </w:tc>
-        <w:tc>
-          <w:tcPr>
-            <w:tcW w:w="6372" w:type="dxa"/>
-          </w:tcPr>
-          <w:p>
-            <w:r>
-              <w:t>[R002]</w:t>
-            </w:r>
-            <w:r>
-              <w:t xml:space="preserve"> </w:t>
-            </w:r>
-          </w:p>
-          <w:p/>
-        </w:tc>
-      </w:tr>
-      <w:tr>
-        <w:tc>
-          <w:tcPr>
-            <w:tcW w:w="2122" w:type="dxa"/>
-            <w:shd w:val="clear" w:color="auto" w:fill="EDEDED" w:themeFill="accent3" w:themeFillTint="33"/>
-          </w:tcPr>
-          <w:p>
-            <w:r>
-              <w:t>Data</w:t>
-            </w:r>
-          </w:p>
-        </w:tc>
-        <w:tc>
-          <w:tcPr>
-            <w:tcW w:w="6372" w:type="dxa"/>
-          </w:tcPr>
-          <w:p>
-            <w:r>
-              <w:t>23/03/2015 a 25/05/2016</w:t>
-            </w:r>
-          </w:p>
-        </w:tc>
-      </w:tr>
-      <w:tr>
-        <w:tc>
-          <w:tcPr>
-            <w:tcW w:w="2122" w:type="dxa"/>
-            <w:shd w:val="clear" w:color="auto" w:fill="EDEDED" w:themeFill="accent3" w:themeFillTint="33"/>
-          </w:tcPr>
-          <w:p>
-            <w:r>
-              <w:t>Probabilidade</w:t>
-            </w:r>
-          </w:p>
-        </w:tc>
-        <w:tc>
-          <w:tcPr>
-            <w:tcW w:w="6372" w:type="dxa"/>
-          </w:tcPr>
-          <w:p>
-            <w:r>
-              <w:t>Remoto</w:t>
-            </w:r>
-          </w:p>
-        </w:tc>
-      </w:tr>
-      <w:tr>
-        <w:tc>
-          <w:tcPr>
-            <w:tcW w:w="2122" w:type="dxa"/>
-            <w:shd w:val="clear" w:color="auto" w:fill="EDEDED" w:themeFill="accent3" w:themeFillTint="33"/>
-          </w:tcPr>
-          <w:p>
-            <w:r>
-              <w:t>Impacto</w:t>
-            </w:r>
-          </w:p>
-        </w:tc>
-        <w:tc>
-          <w:tcPr>
-            <w:tcW w:w="6372" w:type="dxa"/>
-          </w:tcPr>
-          <w:p>
-            <w:r>
-              <w:t>Moderado</w:t>
-            </w:r>
-          </w:p>
-        </w:tc>
-      </w:tr>
-      <w:tr>
-        <w:tc>
-          <w:tcPr>
-            <w:tcW w:w="2122" w:type="dxa"/>
-            <w:shd w:val="clear" w:color="auto" w:fill="EDEDED" w:themeFill="accent3" w:themeFillTint="33"/>
-          </w:tcPr>
-          <w:p>
-            <w:r>
-              <w:t>Descrição</w:t>
-            </w:r>
-          </w:p>
-        </w:tc>
-        <w:tc>
-          <w:tcPr>
-            <w:tcW w:w="6372" w:type="dxa"/>
-          </w:tcPr>
-          <w:p>
-            <w:r>
-              <w:t>O Java realiza uma atualização com bugs para Java Swing.</w:t>
-            </w:r>
-          </w:p>
-        </w:tc>
-      </w:tr>
-      <w:tr>
-        <w:tc>
-          <w:tcPr>
-            <w:tcW w:w="2122" w:type="dxa"/>
-            <w:shd w:val="clear" w:color="auto" w:fill="EDEDED" w:themeFill="accent3" w:themeFillTint="33"/>
-          </w:tcPr>
-          <w:p>
-            <w:r>
-              <w:t>Plano de Contingência</w:t>
-            </w:r>
-          </w:p>
-        </w:tc>
-        <w:tc>
-          <w:tcPr>
-            <w:tcW w:w="6372" w:type="dxa"/>
-          </w:tcPr>
-          <w:p>
-            <w:r>
-              <w:t xml:space="preserve">Utilizar a plataforma </w:t>
-            </w:r>
-            <w:proofErr w:type="spellStart"/>
-            <w:r>
-              <w:t>JavaFx</w:t>
-            </w:r>
-            <w:proofErr w:type="spellEnd"/>
-            <w:r>
-              <w:t xml:space="preserve"> como substituto</w:t>
-            </w:r>
-          </w:p>
-        </w:tc>
-      </w:tr>
-      <w:tr>
-        <w:tc>
-          <w:tcPr>
-            <w:tcW w:w="2122" w:type="dxa"/>
-            <w:shd w:val="clear" w:color="auto" w:fill="EDEDED" w:themeFill="accent3" w:themeFillTint="33"/>
-          </w:tcPr>
-          <w:p>
-            <w:r>
-              <w:t>Status</w:t>
-            </w:r>
-          </w:p>
-        </w:tc>
-        <w:tc>
-          <w:tcPr>
-            <w:tcW w:w="6372" w:type="dxa"/>
-          </w:tcPr>
-          <w:p>
-            <w:r>
-              <w:t>Não</w:t>
-            </w:r>
-            <w:r>
-              <w:t xml:space="preserve"> ocorrido até o</w:t>
-            </w:r>
-            <w:r>
-              <w:t xml:space="preserve"> </w:t>
-            </w:r>
-            <w:r>
-              <w:t>momento</w:t>
-            </w:r>
-          </w:p>
-        </w:tc>
-      </w:tr>
-      <w:tr>
-        <w:trPr>
-          <w:trHeight w:val="358"/>
-        </w:trPr>
-        <w:tc>
-          <w:tcPr>
-            <w:tcW w:w="2122" w:type="dxa"/>
-            <w:shd w:val="clear" w:color="auto" w:fill="EDEDED" w:themeFill="accent3" w:themeFillTint="33"/>
-          </w:tcPr>
-          <w:p>
-            <w:r>
-              <w:t>Autor</w:t>
-            </w:r>
-          </w:p>
-        </w:tc>
-        <w:tc>
-          <w:tcPr>
-            <w:tcW w:w="6372" w:type="dxa"/>
-          </w:tcPr>
-          <w:p>
-            <w:r>
-              <w:t>Rogério</w:t>
-            </w:r>
-          </w:p>
-        </w:tc>
-      </w:tr>
-    </w:tbl>
-    <w:p/>
-    <w:p>
-      <w:r>
-        <w:t xml:space="preserve"> </w:t>
-      </w:r>
-    </w:p>
-    <w:tbl>
-      <w:tblPr>
-        <w:tblStyle w:val="Tabelacomgrade"/>
-        <w:tblW w:w="0" w:type="auto"/>
-        <w:tblLook w:val="04A0" w:firstRow="1" w:lastRow="0" w:firstColumn="1" w:lastColumn="0" w:noHBand="0" w:noVBand="1"/>
-      </w:tblPr>
-      <w:tblGrid>
-        <w:gridCol w:w="2122"/>
-        <w:gridCol w:w="6372"/>
-      </w:tblGrid>
-      <w:tr>
-        <w:tc>
-          <w:tcPr>
-            <w:tcW w:w="2122" w:type="dxa"/>
-            <w:shd w:val="clear" w:color="auto" w:fill="EDEDED" w:themeFill="accent3" w:themeFillTint="33"/>
-          </w:tcPr>
-          <w:p>
-            <w:r>
-              <w:t>ID</w:t>
-            </w:r>
-          </w:p>
-        </w:tc>
-        <w:tc>
-          <w:tcPr>
-            <w:tcW w:w="6372" w:type="dxa"/>
-          </w:tcPr>
-          <w:p>
-            <w:r>
-              <w:t>[R003]</w:t>
-            </w:r>
-          </w:p>
-        </w:tc>
-      </w:tr>
-      <w:tr>
-        <w:tc>
-          <w:tcPr>
-            <w:tcW w:w="2122" w:type="dxa"/>
-            <w:shd w:val="clear" w:color="auto" w:fill="EDEDED" w:themeFill="accent3" w:themeFillTint="33"/>
-          </w:tcPr>
-          <w:p>
-            <w:r>
-              <w:t>Data</w:t>
-            </w:r>
-          </w:p>
-        </w:tc>
-        <w:tc>
-          <w:tcPr>
-            <w:tcW w:w="6372" w:type="dxa"/>
-          </w:tcPr>
-          <w:p>
-            <w:r>
-              <w:t>23/03/2015 a 25/05/2016</w:t>
-            </w:r>
-          </w:p>
-          <w:p/>
-        </w:tc>
-      </w:tr>
-      <w:tr>
-        <w:tc>
-          <w:tcPr>
-            <w:tcW w:w="2122" w:type="dxa"/>
-            <w:shd w:val="clear" w:color="auto" w:fill="EDEDED" w:themeFill="accent3" w:themeFillTint="33"/>
-          </w:tcPr>
-          <w:p>
-            <w:r>
-              <w:t>Probabilidade</w:t>
-            </w:r>
-          </w:p>
-        </w:tc>
-        <w:tc>
-          <w:tcPr>
-            <w:tcW w:w="6372" w:type="dxa"/>
-          </w:tcPr>
-          <w:p>
-            <w:r>
-              <w:t>Improvável</w:t>
-            </w:r>
-          </w:p>
-        </w:tc>
-      </w:tr>
-      <w:tr>
-        <w:tc>
-          <w:tcPr>
-            <w:tcW w:w="2122" w:type="dxa"/>
-            <w:shd w:val="clear" w:color="auto" w:fill="EDEDED" w:themeFill="accent3" w:themeFillTint="33"/>
-          </w:tcPr>
-          <w:p>
-            <w:r>
-              <w:t>Impacto</w:t>
-            </w:r>
-          </w:p>
-        </w:tc>
-        <w:tc>
-          <w:tcPr>
-            <w:tcW w:w="6372" w:type="dxa"/>
-          </w:tcPr>
-          <w:p>
-            <w:r>
-              <w:t>Alto</w:t>
-            </w:r>
-          </w:p>
-        </w:tc>
-      </w:tr>
-      <w:tr>
-        <w:tc>
-          <w:tcPr>
-            <w:tcW w:w="2122" w:type="dxa"/>
-            <w:shd w:val="clear" w:color="auto" w:fill="EDEDED" w:themeFill="accent3" w:themeFillTint="33"/>
-          </w:tcPr>
-          <w:p>
-            <w:r>
-              <w:t>Descrição</w:t>
-            </w:r>
-          </w:p>
-        </w:tc>
-        <w:tc>
-          <w:tcPr>
-            <w:tcW w:w="6372" w:type="dxa"/>
-          </w:tcPr>
-          <w:p>
-            <w:r>
-              <w:t>O Java Swing passa a cobrar para a utilização de seus componentes</w:t>
-            </w:r>
-          </w:p>
-        </w:tc>
-      </w:tr>
-      <w:tr>
-        <w:tc>
-          <w:tcPr>
-            <w:tcW w:w="2122" w:type="dxa"/>
-            <w:shd w:val="clear" w:color="auto" w:fill="EDEDED" w:themeFill="accent3" w:themeFillTint="33"/>
-          </w:tcPr>
-          <w:p>
-            <w:r>
-              <w:t>Plano de Contingência</w:t>
-            </w:r>
-          </w:p>
-        </w:tc>
-        <w:tc>
-          <w:tcPr>
-            <w:tcW w:w="6372" w:type="dxa"/>
-          </w:tcPr>
-          <w:p>
-            <w:r>
-              <w:t xml:space="preserve">Utilizar.NET </w:t>
-            </w:r>
-            <w:proofErr w:type="spellStart"/>
-            <w:r>
-              <w:rPr>
-                <w:i/>
-              </w:rPr>
-              <w:t>WebForms</w:t>
-            </w:r>
-            <w:proofErr w:type="spellEnd"/>
-            <w:r>
-              <w:t xml:space="preserve"> </w:t>
-            </w:r>
-            <w:r>
-              <w:t>como substituto do projeto</w:t>
-            </w:r>
-          </w:p>
-        </w:tc>
-      </w:tr>
-      <w:tr>
-        <w:tc>
-          <w:tcPr>
-            <w:tcW w:w="2122" w:type="dxa"/>
-            <w:shd w:val="clear" w:color="auto" w:fill="EDEDED" w:themeFill="accent3" w:themeFillTint="33"/>
-          </w:tcPr>
-          <w:p>
-            <w:r>
-              <w:t>Status</w:t>
-            </w:r>
-          </w:p>
-        </w:tc>
-        <w:tc>
-          <w:tcPr>
-            <w:tcW w:w="6372" w:type="dxa"/>
-          </w:tcPr>
-          <w:p>
-            <w:r>
-              <w:t>Não</w:t>
-            </w:r>
-            <w:r>
-              <w:t xml:space="preserve"> ocorrido até o momento</w:t>
-            </w:r>
-          </w:p>
-        </w:tc>
-      </w:tr>
-      <w:tr>
-        <w:trPr>
-          <w:trHeight w:val="358"/>
-        </w:trPr>
-        <w:tc>
-          <w:tcPr>
-            <w:tcW w:w="2122" w:type="dxa"/>
-            <w:shd w:val="clear" w:color="auto" w:fill="EDEDED" w:themeFill="accent3" w:themeFillTint="33"/>
-          </w:tcPr>
-          <w:p>
-            <w:r>
-              <w:t>Autor</w:t>
-            </w:r>
-          </w:p>
-        </w:tc>
-        <w:tc>
-          <w:tcPr>
-            <w:tcW w:w="6372" w:type="dxa"/>
-          </w:tcPr>
-          <w:p>
-            <w:r>
-              <w:t>Rogério</w:t>
-            </w:r>
-          </w:p>
-        </w:tc>
-      </w:tr>
-    </w:tbl>
-    <w:p/>
-    <w:p>
-      <w:bookmarkStart w:id="0" w:name="_GoBack"/>
-      <w:bookmarkEnd w:id="0"/>
-    </w:p>
-    <w:p/>
     <w:sectPr>
-      <w:footerReference w:type="default" r:id="rId8"/>
+      <w:footerReference w:type="default" r:id="rId7"/>
       <w:pgSz w:w="11906" w:h="16838"/>
       <w:pgMar w:top="1417" w:right="1701" w:bottom="1417" w:left="1701" w:header="708" w:footer="708" w:gutter="0"/>
       <w:cols w:space="708"/>
@@ -5997,17 +5309,6 @@
       <w:contextualSpacing/>
     </w:pPr>
   </w:style>
-  <w:style w:type="character" w:styleId="Hyperlink">
-    <w:name w:val="Hyperlink"/>
-    <w:basedOn w:val="Fontepargpadro"/>
-    <w:uiPriority w:val="99"/>
-    <w:unhideWhenUsed/>
-    <w:rsid w:val="00DD0C01"/>
-    <w:rPr>
-      <w:color w:val="0563C1" w:themeColor="hyperlink"/>
-      <w:u w:val="single"/>
-    </w:rPr>
-  </w:style>
 </w:styles>
 </file>
 

</xml_diff>

<commit_message>
Atualização Documento de Planejamento e Acompanhamento
</commit_message>
<xml_diff>
--- a/Documentos/Documento de Planejamento e Acompanhamento.docx
+++ b/Documentos/Documento de Planejamento e Acompanhamento.docx
@@ -269,25 +269,18 @@
                 <w:szCs w:val="24"/>
               </w:rPr>
             </w:pPr>
-          </w:p>
-        </w:tc>
-        <w:tc>
-          <w:tcPr>
-            <w:tcW w:w="2092" w:type="dxa"/>
-          </w:tcPr>
-          <w:p>
-            <w:pPr>
-              <w:jc w:val="center"/>
+            <w:r>
               <w:rPr>
                 <w:sz w:val="24"/>
                 <w:szCs w:val="24"/>
               </w:rPr>
-            </w:pPr>
-          </w:p>
-        </w:tc>
-        <w:tc>
-          <w:tcPr>
-            <w:tcW w:w="2138" w:type="dxa"/>
+              <w:t>23/05/2016</w:t>
+            </w:r>
+          </w:p>
+        </w:tc>
+        <w:tc>
+          <w:tcPr>
+            <w:tcW w:w="2092" w:type="dxa"/>
           </w:tcPr>
           <w:p>
             <w:pPr>
@@ -297,20 +290,55 @@
                 <w:szCs w:val="24"/>
               </w:rPr>
             </w:pPr>
-          </w:p>
-        </w:tc>
-        <w:tc>
-          <w:tcPr>
-            <w:tcW w:w="2105" w:type="dxa"/>
-          </w:tcPr>
-          <w:p>
-            <w:pPr>
-              <w:jc w:val="center"/>
+            <w:r>
               <w:rPr>
                 <w:sz w:val="24"/>
                 <w:szCs w:val="24"/>
               </w:rPr>
-            </w:pPr>
+              <w:t>1.0</w:t>
+            </w:r>
+          </w:p>
+        </w:tc>
+        <w:tc>
+          <w:tcPr>
+            <w:tcW w:w="2138" w:type="dxa"/>
+          </w:tcPr>
+          <w:p>
+            <w:pPr>
+              <w:jc w:val="center"/>
+              <w:rPr>
+                <w:sz w:val="24"/>
+                <w:szCs w:val="24"/>
+              </w:rPr>
+            </w:pPr>
+            <w:r>
+              <w:rPr>
+                <w:sz w:val="24"/>
+                <w:szCs w:val="24"/>
+              </w:rPr>
+              <w:t>Segunda Versão</w:t>
+            </w:r>
+          </w:p>
+        </w:tc>
+        <w:tc>
+          <w:tcPr>
+            <w:tcW w:w="2105" w:type="dxa"/>
+          </w:tcPr>
+          <w:p>
+            <w:pPr>
+              <w:jc w:val="center"/>
+              <w:rPr>
+                <w:sz w:val="24"/>
+                <w:szCs w:val="24"/>
+              </w:rPr>
+            </w:pPr>
+            <w:r>
+              <w:rPr>
+                <w:sz w:val="24"/>
+                <w:szCs w:val="24"/>
+              </w:rPr>
+              <w:t>Rogério</w:t>
+            </w:r>
           </w:p>
         </w:tc>
       </w:tr>
@@ -661,12 +689,7 @@
         <w:t>....................</w:t>
       </w:r>
       <w:r>
-        <w:t>..........................................................................</w:t>
-      </w:r>
-      <w:bookmarkStart w:id="0" w:name="_GoBack"/>
-      <w:bookmarkEnd w:id="0"/>
-      <w:r>
-        <w:t>..............pag.5</w:t>
+        <w:t>........................................................................................pag.5</w:t>
       </w:r>
     </w:p>
     <w:p/>
@@ -3959,7 +3982,7 @@
                 <w:sz w:val="20"/>
                 <w:szCs w:val="20"/>
               </w:rPr>
-              <w:t>1000</w:t>
+              <w:t>2500</w:t>
             </w:r>
             <w:r>
               <w:rPr>
@@ -4202,7 +4225,70 @@
         </w:tc>
       </w:tr>
     </w:tbl>
-    <w:p/>
+    <w:p>
+      <w:pPr>
+        <w:spacing w:after="160" w:line="259" w:lineRule="auto"/>
+      </w:pPr>
+      <w:r>
+        <w:t>Fonte:</w:t>
+      </w:r>
+    </w:p>
+    <w:p>
+      <w:pPr>
+        <w:spacing w:after="160" w:line="259" w:lineRule="auto"/>
+      </w:pPr>
+      <w:r>
+        <w:t xml:space="preserve">Programador </w:t>
+      </w:r>
+      <w:proofErr w:type="spellStart"/>
+      <w:r>
+        <w:t>java</w:t>
+      </w:r>
+      <w:proofErr w:type="spellEnd"/>
+      <w:r>
+        <w:t xml:space="preserve"> júnior: </w:t>
+      </w:r>
+      <w:r>
+        <w:rPr>
+          <w:rFonts w:eastAsia="Times New Roman"/>
+          <w:color w:val="auto"/>
+          <w:sz w:val="20"/>
+          <w:szCs w:val="20"/>
+        </w:rPr>
+        <w:t xml:space="preserve">R$ </w:t>
+      </w:r>
+      <w:r>
+        <w:rPr>
+          <w:rFonts w:eastAsia="Times New Roman"/>
+          <w:color w:val="auto"/>
+          <w:sz w:val="20"/>
+          <w:szCs w:val="20"/>
+        </w:rPr>
+        <w:t>2500</w:t>
+      </w:r>
+      <w:r>
+        <w:rPr>
+          <w:rFonts w:eastAsia="Times New Roman"/>
+          <w:color w:val="auto"/>
+          <w:sz w:val="20"/>
+          <w:szCs w:val="20"/>
+        </w:rPr>
+        <w:t>,00</w:t>
+      </w:r>
+    </w:p>
+    <w:p>
+      <w:pPr>
+        <w:spacing w:after="160" w:line="259" w:lineRule="auto"/>
+      </w:pPr>
+      <w:hyperlink r:id="rId7" w:history="1">
+        <w:r>
+          <w:rPr>
+            <w:rStyle w:val="Hyperlink"/>
+          </w:rPr>
+          <w:t>http://www.trainning.com.br/pagina/salarios</w:t>
+        </w:r>
+      </w:hyperlink>
+    </w:p>
     <w:p>
       <w:pPr>
         <w:spacing w:after="160" w:line="259" w:lineRule="auto"/>
@@ -4212,48 +4298,132 @@
       </w:r>
     </w:p>
     <w:p>
+      <w:pPr>
+        <w:spacing w:after="160" w:line="259" w:lineRule="auto"/>
+      </w:pPr>
+    </w:p>
+    <w:p>
       <w:r>
-        <w:lastRenderedPageBreak/>
         <w:t>3.Lista de Riscos</w:t>
       </w:r>
     </w:p>
     <w:p/>
-    <w:p>
-      <w:r>
-        <w:t>[R001]</w:t>
-      </w:r>
-      <w:r>
-        <w:t xml:space="preserve"> </w:t>
-      </w:r>
-      <w:r>
-        <w:t>Incapacitação do progr</w:t>
-      </w:r>
-      <w:r>
-        <w:t>amador por acidente de transito</w:t>
-      </w:r>
-    </w:p>
-    <w:p>
-      <w:r>
-        <w:t>[R002]</w:t>
-      </w:r>
-      <w:r>
-        <w:t xml:space="preserve"> </w:t>
-      </w:r>
-      <w:r>
-        <w:t>Atualização com bugs do Java</w:t>
-      </w:r>
-    </w:p>
-    <w:p>
-      <w:r>
-        <w:t>[R003]</w:t>
-      </w:r>
-      <w:r>
-        <w:t xml:space="preserve"> </w:t>
-      </w:r>
-      <w:r>
-        <w:t>Falta de dinheiro para o projeto</w:t>
-      </w:r>
-    </w:p>
+    <w:p/>
+    <w:tbl>
+      <w:tblPr>
+        <w:tblStyle w:val="Tabelacomgrade"/>
+        <w:tblW w:w="0" w:type="auto"/>
+        <w:tblLook w:val="04A0" w:firstRow="1" w:lastRow="0" w:firstColumn="1" w:lastColumn="0" w:noHBand="0" w:noVBand="1"/>
+      </w:tblPr>
+      <w:tblGrid>
+        <w:gridCol w:w="1129"/>
+        <w:gridCol w:w="7365"/>
+      </w:tblGrid>
+      <w:tr>
+        <w:tc>
+          <w:tcPr>
+            <w:tcW w:w="1129" w:type="dxa"/>
+            <w:shd w:val="clear" w:color="auto" w:fill="FFF2CC" w:themeFill="accent4" w:themeFillTint="33"/>
+          </w:tcPr>
+          <w:p>
+            <w:pPr>
+              <w:jc w:val="center"/>
+            </w:pPr>
+            <w:r>
+              <w:t>[R001]</w:t>
+            </w:r>
+          </w:p>
+        </w:tc>
+        <w:tc>
+          <w:tcPr>
+            <w:tcW w:w="7365" w:type="dxa"/>
+          </w:tcPr>
+          <w:p>
+            <w:pPr>
+              <w:jc w:val="center"/>
+            </w:pPr>
+            <w:r>
+              <w:t>Incapacitação do programador por acidente de transito</w:t>
+            </w:r>
+          </w:p>
+          <w:p>
+            <w:pPr>
+              <w:jc w:val="center"/>
+            </w:pPr>
+          </w:p>
+        </w:tc>
+      </w:tr>
+      <w:tr>
+        <w:trPr>
+          <w:trHeight w:val="365"/>
+        </w:trPr>
+        <w:tc>
+          <w:tcPr>
+            <w:tcW w:w="1129" w:type="dxa"/>
+            <w:shd w:val="clear" w:color="auto" w:fill="FFF2CC" w:themeFill="accent4" w:themeFillTint="33"/>
+          </w:tcPr>
+          <w:p>
+            <w:pPr>
+              <w:jc w:val="center"/>
+            </w:pPr>
+            <w:r>
+              <w:t>[R002]</w:t>
+            </w:r>
+          </w:p>
+          <w:p>
+            <w:pPr>
+              <w:jc w:val="center"/>
+            </w:pPr>
+          </w:p>
+        </w:tc>
+        <w:tc>
+          <w:tcPr>
+            <w:tcW w:w="7365" w:type="dxa"/>
+          </w:tcPr>
+          <w:p>
+            <w:pPr>
+              <w:jc w:val="center"/>
+            </w:pPr>
+            <w:r>
+              <w:t>Atualização com bugs do Java</w:t>
+            </w:r>
+          </w:p>
+        </w:tc>
+      </w:tr>
+      <w:tr>
+        <w:trPr>
+          <w:trHeight w:val="615"/>
+        </w:trPr>
+        <w:tc>
+          <w:tcPr>
+            <w:tcW w:w="1129" w:type="dxa"/>
+            <w:shd w:val="clear" w:color="auto" w:fill="FFF2CC" w:themeFill="accent4" w:themeFillTint="33"/>
+          </w:tcPr>
+          <w:p>
+            <w:pPr>
+              <w:jc w:val="center"/>
+            </w:pPr>
+            <w:r>
+              <w:t>[R003]</w:t>
+            </w:r>
+          </w:p>
+        </w:tc>
+        <w:tc>
+          <w:tcPr>
+            <w:tcW w:w="7365" w:type="dxa"/>
+          </w:tcPr>
+          <w:p>
+            <w:pPr>
+              <w:jc w:val="center"/>
+            </w:pPr>
+            <w:r>
+              <w:t>Falta de dinheiro para o projeto</w:t>
+            </w:r>
+          </w:p>
+        </w:tc>
+      </w:tr>
+    </w:tbl>
+    <w:p/>
     <w:p>
       <w:pPr>
         <w:spacing w:after="160" w:line="259" w:lineRule="auto"/>
@@ -4277,161 +4447,679 @@
     <w:p/>
     <w:p>
       <w:r>
-        <w:t xml:space="preserve">ID: </w:t>
+        <w:t xml:space="preserve"> </w:t>
       </w:r>
-      <w:r>
-        <w:t>[R001]</w:t>
-      </w:r>
+    </w:p>
+    <w:tbl>
+      <w:tblPr>
+        <w:tblStyle w:val="Tabelacomgrade"/>
+        <w:tblW w:w="0" w:type="auto"/>
+        <w:tblLook w:val="04A0" w:firstRow="1" w:lastRow="0" w:firstColumn="1" w:lastColumn="0" w:noHBand="0" w:noVBand="1"/>
+      </w:tblPr>
+      <w:tblGrid>
+        <w:gridCol w:w="2122"/>
+        <w:gridCol w:w="6372"/>
+      </w:tblGrid>
+      <w:tr>
+        <w:tc>
+          <w:tcPr>
+            <w:tcW w:w="2122" w:type="dxa"/>
+            <w:shd w:val="clear" w:color="auto" w:fill="EDEDED" w:themeFill="accent3" w:themeFillTint="33"/>
+          </w:tcPr>
+          <w:p>
+            <w:r>
+              <w:t>ID</w:t>
+            </w:r>
+          </w:p>
+        </w:tc>
+        <w:tc>
+          <w:tcPr>
+            <w:tcW w:w="6372" w:type="dxa"/>
+          </w:tcPr>
+          <w:p>
+            <w:r>
+              <w:t>[R001]</w:t>
+            </w:r>
+          </w:p>
+        </w:tc>
+      </w:tr>
+      <w:tr>
+        <w:tc>
+          <w:tcPr>
+            <w:tcW w:w="2122" w:type="dxa"/>
+            <w:shd w:val="clear" w:color="auto" w:fill="EDEDED" w:themeFill="accent3" w:themeFillTint="33"/>
+          </w:tcPr>
+          <w:p>
+            <w:r>
+              <w:t>Data</w:t>
+            </w:r>
+          </w:p>
+        </w:tc>
+        <w:tc>
+          <w:tcPr>
+            <w:tcW w:w="6372" w:type="dxa"/>
+          </w:tcPr>
+          <w:p>
+            <w:r>
+              <w:t>23/03/2015 a 25/05/2016</w:t>
+            </w:r>
+          </w:p>
+        </w:tc>
+      </w:tr>
+      <w:tr>
+        <w:tc>
+          <w:tcPr>
+            <w:tcW w:w="2122" w:type="dxa"/>
+            <w:shd w:val="clear" w:color="auto" w:fill="EDEDED" w:themeFill="accent3" w:themeFillTint="33"/>
+          </w:tcPr>
+          <w:p>
+            <w:r>
+              <w:t>Probabilidade</w:t>
+            </w:r>
+          </w:p>
+        </w:tc>
+        <w:tc>
+          <w:tcPr>
+            <w:tcW w:w="6372" w:type="dxa"/>
+          </w:tcPr>
+          <w:p>
+            <w:r>
+              <w:t>Improvável</w:t>
+            </w:r>
+          </w:p>
+        </w:tc>
+      </w:tr>
+      <w:tr>
+        <w:tc>
+          <w:tcPr>
+            <w:tcW w:w="2122" w:type="dxa"/>
+            <w:shd w:val="clear" w:color="auto" w:fill="EDEDED" w:themeFill="accent3" w:themeFillTint="33"/>
+          </w:tcPr>
+          <w:p>
+            <w:r>
+              <w:t>Impacto</w:t>
+            </w:r>
+          </w:p>
+        </w:tc>
+        <w:tc>
+          <w:tcPr>
+            <w:tcW w:w="6372" w:type="dxa"/>
+          </w:tcPr>
+          <w:p>
+            <w:r>
+              <w:t>Muito</w:t>
+            </w:r>
+            <w:r>
+              <w:t xml:space="preserve"> alto</w:t>
+            </w:r>
+          </w:p>
+        </w:tc>
+      </w:tr>
+      <w:tr>
+        <w:tc>
+          <w:tcPr>
+            <w:tcW w:w="2122" w:type="dxa"/>
+            <w:shd w:val="clear" w:color="auto" w:fill="EDEDED" w:themeFill="accent3" w:themeFillTint="33"/>
+          </w:tcPr>
+          <w:p>
+            <w:r>
+              <w:t>Descrição</w:t>
+            </w:r>
+          </w:p>
+        </w:tc>
+        <w:tc>
+          <w:tcPr>
+            <w:tcW w:w="6372" w:type="dxa"/>
+          </w:tcPr>
+          <w:p>
+            <w:r>
+              <w:t>O programador sofre um acidente de transito durante o percurso para a faculdade.</w:t>
+            </w:r>
+          </w:p>
+        </w:tc>
+      </w:tr>
+      <w:tr>
+        <w:tc>
+          <w:tcPr>
+            <w:tcW w:w="2122" w:type="dxa"/>
+            <w:shd w:val="clear" w:color="auto" w:fill="EDEDED" w:themeFill="accent3" w:themeFillTint="33"/>
+          </w:tcPr>
+          <w:p>
+            <w:r>
+              <w:t>Plano de Contingência</w:t>
+            </w:r>
+          </w:p>
+        </w:tc>
+        <w:tc>
+          <w:tcPr>
+            <w:tcW w:w="6372" w:type="dxa"/>
+          </w:tcPr>
+          <w:p>
+            <w:r>
+              <w:t xml:space="preserve">Contratar um </w:t>
+            </w:r>
+            <w:proofErr w:type="spellStart"/>
+            <w:r>
+              <w:rPr>
+                <w:i/>
+              </w:rPr>
+              <w:t>freelancer</w:t>
+            </w:r>
+            <w:proofErr w:type="spellEnd"/>
+            <w:r>
+              <w:t xml:space="preserve"> para terminar o projeto</w:t>
+            </w:r>
+          </w:p>
+        </w:tc>
+      </w:tr>
+      <w:tr>
+        <w:tc>
+          <w:tcPr>
+            <w:tcW w:w="2122" w:type="dxa"/>
+            <w:shd w:val="clear" w:color="auto" w:fill="EDEDED" w:themeFill="accent3" w:themeFillTint="33"/>
+          </w:tcPr>
+          <w:p>
+            <w:r>
+              <w:t>Status</w:t>
+            </w:r>
+          </w:p>
+        </w:tc>
+        <w:tc>
+          <w:tcPr>
+            <w:tcW w:w="6372" w:type="dxa"/>
+          </w:tcPr>
+          <w:p>
+            <w:r>
+              <w:t>Não</w:t>
+            </w:r>
+            <w:r>
+              <w:t xml:space="preserve"> ocorrido até o momento</w:t>
+            </w:r>
+          </w:p>
+        </w:tc>
+      </w:tr>
+      <w:tr>
+        <w:trPr>
+          <w:trHeight w:val="358"/>
+        </w:trPr>
+        <w:tc>
+          <w:tcPr>
+            <w:tcW w:w="2122" w:type="dxa"/>
+            <w:shd w:val="clear" w:color="auto" w:fill="EDEDED" w:themeFill="accent3" w:themeFillTint="33"/>
+          </w:tcPr>
+          <w:p>
+            <w:r>
+              <w:t>Autor</w:t>
+            </w:r>
+          </w:p>
+        </w:tc>
+        <w:tc>
+          <w:tcPr>
+            <w:tcW w:w="6372" w:type="dxa"/>
+          </w:tcPr>
+          <w:p>
+            <w:r>
+              <w:t>Rogério</w:t>
+            </w:r>
+          </w:p>
+        </w:tc>
+      </w:tr>
+    </w:tbl>
+    <w:p/>
+    <w:p>
       <w:r>
         <w:t xml:space="preserve"> </w:t>
       </w:r>
     </w:p>
-    <w:p>
-      <w:r>
-        <w:t>Data: 23/03/2015 a 25/05/2016</w:t>
-      </w:r>
-    </w:p>
-    <w:p>
-      <w:r>
-        <w:t>Probabilidade: improvável</w:t>
-      </w:r>
-    </w:p>
-    <w:p>
-      <w:r>
-        <w:t>Impacto: muito alto</w:t>
-      </w:r>
-    </w:p>
-    <w:p>
-      <w:r>
-        <w:t>Descrição: O programador sofre um acidente de transito durante o percurso para a faculdade.</w:t>
-      </w:r>
-    </w:p>
-    <w:p>
-      <w:r>
-        <w:t xml:space="preserve">Plano de Contingência: Contratar um </w:t>
-      </w:r>
-      <w:proofErr w:type="spellStart"/>
-      <w:r>
-        <w:t>freelancer</w:t>
-      </w:r>
-      <w:proofErr w:type="spellEnd"/>
-      <w:r>
-        <w:t xml:space="preserve"> para terminar o projeto</w:t>
-      </w:r>
-    </w:p>
-    <w:p>
-      <w:r>
-        <w:t>Status: não ocorrido até o momento</w:t>
-      </w:r>
-    </w:p>
-    <w:p>
-      <w:r>
-        <w:t>Autor: Rogério</w:t>
-      </w:r>
-    </w:p>
+    <w:tbl>
+      <w:tblPr>
+        <w:tblStyle w:val="Tabelacomgrade"/>
+        <w:tblW w:w="0" w:type="auto"/>
+        <w:tblLook w:val="04A0" w:firstRow="1" w:lastRow="0" w:firstColumn="1" w:lastColumn="0" w:noHBand="0" w:noVBand="1"/>
+      </w:tblPr>
+      <w:tblGrid>
+        <w:gridCol w:w="2122"/>
+        <w:gridCol w:w="6372"/>
+      </w:tblGrid>
+      <w:tr>
+        <w:tc>
+          <w:tcPr>
+            <w:tcW w:w="2122" w:type="dxa"/>
+            <w:shd w:val="clear" w:color="auto" w:fill="EDEDED" w:themeFill="accent3" w:themeFillTint="33"/>
+          </w:tcPr>
+          <w:p>
+            <w:r>
+              <w:t>ID</w:t>
+            </w:r>
+          </w:p>
+        </w:tc>
+        <w:tc>
+          <w:tcPr>
+            <w:tcW w:w="6372" w:type="dxa"/>
+          </w:tcPr>
+          <w:p>
+            <w:r>
+              <w:t>[R002]</w:t>
+            </w:r>
+            <w:r>
+              <w:t xml:space="preserve"> </w:t>
+            </w:r>
+          </w:p>
+          <w:p/>
+        </w:tc>
+      </w:tr>
+      <w:tr>
+        <w:tc>
+          <w:tcPr>
+            <w:tcW w:w="2122" w:type="dxa"/>
+            <w:shd w:val="clear" w:color="auto" w:fill="EDEDED" w:themeFill="accent3" w:themeFillTint="33"/>
+          </w:tcPr>
+          <w:p>
+            <w:r>
+              <w:t>Data</w:t>
+            </w:r>
+          </w:p>
+        </w:tc>
+        <w:tc>
+          <w:tcPr>
+            <w:tcW w:w="6372" w:type="dxa"/>
+          </w:tcPr>
+          <w:p>
+            <w:r>
+              <w:t>23/03/2015 a 25/05/2016</w:t>
+            </w:r>
+          </w:p>
+        </w:tc>
+      </w:tr>
+      <w:tr>
+        <w:tc>
+          <w:tcPr>
+            <w:tcW w:w="2122" w:type="dxa"/>
+            <w:shd w:val="clear" w:color="auto" w:fill="EDEDED" w:themeFill="accent3" w:themeFillTint="33"/>
+          </w:tcPr>
+          <w:p>
+            <w:r>
+              <w:t>Probabilidade</w:t>
+            </w:r>
+          </w:p>
+        </w:tc>
+        <w:tc>
+          <w:tcPr>
+            <w:tcW w:w="6372" w:type="dxa"/>
+          </w:tcPr>
+          <w:p>
+            <w:r>
+              <w:t>Remoto</w:t>
+            </w:r>
+          </w:p>
+        </w:tc>
+      </w:tr>
+      <w:tr>
+        <w:tc>
+          <w:tcPr>
+            <w:tcW w:w="2122" w:type="dxa"/>
+            <w:shd w:val="clear" w:color="auto" w:fill="EDEDED" w:themeFill="accent3" w:themeFillTint="33"/>
+          </w:tcPr>
+          <w:p>
+            <w:r>
+              <w:t>Impacto</w:t>
+            </w:r>
+          </w:p>
+        </w:tc>
+        <w:tc>
+          <w:tcPr>
+            <w:tcW w:w="6372" w:type="dxa"/>
+          </w:tcPr>
+          <w:p>
+            <w:r>
+              <w:t>Moderado</w:t>
+            </w:r>
+          </w:p>
+        </w:tc>
+      </w:tr>
+      <w:tr>
+        <w:tc>
+          <w:tcPr>
+            <w:tcW w:w="2122" w:type="dxa"/>
+            <w:shd w:val="clear" w:color="auto" w:fill="EDEDED" w:themeFill="accent3" w:themeFillTint="33"/>
+          </w:tcPr>
+          <w:p>
+            <w:r>
+              <w:t>Descrição</w:t>
+            </w:r>
+          </w:p>
+        </w:tc>
+        <w:tc>
+          <w:tcPr>
+            <w:tcW w:w="6372" w:type="dxa"/>
+          </w:tcPr>
+          <w:p>
+            <w:r>
+              <w:t>O Java realiza uma atualização com bugs para Java Swing.</w:t>
+            </w:r>
+          </w:p>
+        </w:tc>
+      </w:tr>
+      <w:tr>
+        <w:tc>
+          <w:tcPr>
+            <w:tcW w:w="2122" w:type="dxa"/>
+            <w:shd w:val="clear" w:color="auto" w:fill="EDEDED" w:themeFill="accent3" w:themeFillTint="33"/>
+          </w:tcPr>
+          <w:p>
+            <w:r>
+              <w:t>Plano de Contingência</w:t>
+            </w:r>
+          </w:p>
+        </w:tc>
+        <w:tc>
+          <w:tcPr>
+            <w:tcW w:w="6372" w:type="dxa"/>
+          </w:tcPr>
+          <w:p>
+            <w:r>
+              <w:t xml:space="preserve">Utilizar a plataforma </w:t>
+            </w:r>
+            <w:proofErr w:type="spellStart"/>
+            <w:r>
+              <w:t>JavaFx</w:t>
+            </w:r>
+            <w:proofErr w:type="spellEnd"/>
+            <w:r>
+              <w:t xml:space="preserve"> como substituto</w:t>
+            </w:r>
+          </w:p>
+        </w:tc>
+      </w:tr>
+      <w:tr>
+        <w:tc>
+          <w:tcPr>
+            <w:tcW w:w="2122" w:type="dxa"/>
+            <w:shd w:val="clear" w:color="auto" w:fill="EDEDED" w:themeFill="accent3" w:themeFillTint="33"/>
+          </w:tcPr>
+          <w:p>
+            <w:r>
+              <w:t>Status</w:t>
+            </w:r>
+          </w:p>
+        </w:tc>
+        <w:tc>
+          <w:tcPr>
+            <w:tcW w:w="6372" w:type="dxa"/>
+          </w:tcPr>
+          <w:p>
+            <w:r>
+              <w:t>Não</w:t>
+            </w:r>
+            <w:r>
+              <w:t xml:space="preserve"> ocorrido até o</w:t>
+            </w:r>
+            <w:r>
+              <w:t xml:space="preserve"> </w:t>
+            </w:r>
+            <w:r>
+              <w:t>momento</w:t>
+            </w:r>
+          </w:p>
+        </w:tc>
+      </w:tr>
+      <w:tr>
+        <w:trPr>
+          <w:trHeight w:val="358"/>
+        </w:trPr>
+        <w:tc>
+          <w:tcPr>
+            <w:tcW w:w="2122" w:type="dxa"/>
+            <w:shd w:val="clear" w:color="auto" w:fill="EDEDED" w:themeFill="accent3" w:themeFillTint="33"/>
+          </w:tcPr>
+          <w:p>
+            <w:r>
+              <w:t>Autor</w:t>
+            </w:r>
+          </w:p>
+        </w:tc>
+        <w:tc>
+          <w:tcPr>
+            <w:tcW w:w="6372" w:type="dxa"/>
+          </w:tcPr>
+          <w:p>
+            <w:r>
+              <w:t>Rogério</w:t>
+            </w:r>
+          </w:p>
+        </w:tc>
+      </w:tr>
+    </w:tbl>
     <w:p/>
     <w:p>
-      <w:r>
-        <w:t>ID: [R002]</w:t>
-      </w:r>
       <w:r>
         <w:t xml:space="preserve"> </w:t>
       </w:r>
     </w:p>
+    <w:tbl>
+      <w:tblPr>
+        <w:tblStyle w:val="Tabelacomgrade"/>
+        <w:tblW w:w="0" w:type="auto"/>
+        <w:tblLook w:val="04A0" w:firstRow="1" w:lastRow="0" w:firstColumn="1" w:lastColumn="0" w:noHBand="0" w:noVBand="1"/>
+      </w:tblPr>
+      <w:tblGrid>
+        <w:gridCol w:w="2122"/>
+        <w:gridCol w:w="6372"/>
+      </w:tblGrid>
+      <w:tr>
+        <w:tc>
+          <w:tcPr>
+            <w:tcW w:w="2122" w:type="dxa"/>
+            <w:shd w:val="clear" w:color="auto" w:fill="EDEDED" w:themeFill="accent3" w:themeFillTint="33"/>
+          </w:tcPr>
+          <w:p>
+            <w:r>
+              <w:t>ID</w:t>
+            </w:r>
+          </w:p>
+        </w:tc>
+        <w:tc>
+          <w:tcPr>
+            <w:tcW w:w="6372" w:type="dxa"/>
+          </w:tcPr>
+          <w:p>
+            <w:r>
+              <w:t>[R003]</w:t>
+            </w:r>
+          </w:p>
+        </w:tc>
+      </w:tr>
+      <w:tr>
+        <w:tc>
+          <w:tcPr>
+            <w:tcW w:w="2122" w:type="dxa"/>
+            <w:shd w:val="clear" w:color="auto" w:fill="EDEDED" w:themeFill="accent3" w:themeFillTint="33"/>
+          </w:tcPr>
+          <w:p>
+            <w:r>
+              <w:t>Data</w:t>
+            </w:r>
+          </w:p>
+        </w:tc>
+        <w:tc>
+          <w:tcPr>
+            <w:tcW w:w="6372" w:type="dxa"/>
+          </w:tcPr>
+          <w:p>
+            <w:r>
+              <w:t>23/03/2015 a 25/05/2016</w:t>
+            </w:r>
+          </w:p>
+          <w:p/>
+        </w:tc>
+      </w:tr>
+      <w:tr>
+        <w:tc>
+          <w:tcPr>
+            <w:tcW w:w="2122" w:type="dxa"/>
+            <w:shd w:val="clear" w:color="auto" w:fill="EDEDED" w:themeFill="accent3" w:themeFillTint="33"/>
+          </w:tcPr>
+          <w:p>
+            <w:r>
+              <w:t>Probabilidade</w:t>
+            </w:r>
+          </w:p>
+        </w:tc>
+        <w:tc>
+          <w:tcPr>
+            <w:tcW w:w="6372" w:type="dxa"/>
+          </w:tcPr>
+          <w:p>
+            <w:r>
+              <w:t>Improvável</w:t>
+            </w:r>
+          </w:p>
+        </w:tc>
+      </w:tr>
+      <w:tr>
+        <w:tc>
+          <w:tcPr>
+            <w:tcW w:w="2122" w:type="dxa"/>
+            <w:shd w:val="clear" w:color="auto" w:fill="EDEDED" w:themeFill="accent3" w:themeFillTint="33"/>
+          </w:tcPr>
+          <w:p>
+            <w:r>
+              <w:t>Impacto</w:t>
+            </w:r>
+          </w:p>
+        </w:tc>
+        <w:tc>
+          <w:tcPr>
+            <w:tcW w:w="6372" w:type="dxa"/>
+          </w:tcPr>
+          <w:p>
+            <w:r>
+              <w:t>Alto</w:t>
+            </w:r>
+          </w:p>
+        </w:tc>
+      </w:tr>
+      <w:tr>
+        <w:tc>
+          <w:tcPr>
+            <w:tcW w:w="2122" w:type="dxa"/>
+            <w:shd w:val="clear" w:color="auto" w:fill="EDEDED" w:themeFill="accent3" w:themeFillTint="33"/>
+          </w:tcPr>
+          <w:p>
+            <w:r>
+              <w:t>Descrição</w:t>
+            </w:r>
+          </w:p>
+        </w:tc>
+        <w:tc>
+          <w:tcPr>
+            <w:tcW w:w="6372" w:type="dxa"/>
+          </w:tcPr>
+          <w:p>
+            <w:r>
+              <w:t>O Java Swing passa a cobrar para a utilização de seus componentes</w:t>
+            </w:r>
+          </w:p>
+        </w:tc>
+      </w:tr>
+      <w:tr>
+        <w:tc>
+          <w:tcPr>
+            <w:tcW w:w="2122" w:type="dxa"/>
+            <w:shd w:val="clear" w:color="auto" w:fill="EDEDED" w:themeFill="accent3" w:themeFillTint="33"/>
+          </w:tcPr>
+          <w:p>
+            <w:r>
+              <w:t>Plano de Contingência</w:t>
+            </w:r>
+          </w:p>
+        </w:tc>
+        <w:tc>
+          <w:tcPr>
+            <w:tcW w:w="6372" w:type="dxa"/>
+          </w:tcPr>
+          <w:p>
+            <w:r>
+              <w:t xml:space="preserve">Utilizar.NET </w:t>
+            </w:r>
+            <w:proofErr w:type="spellStart"/>
+            <w:r>
+              <w:rPr>
+                <w:i/>
+              </w:rPr>
+              <w:t>WebForms</w:t>
+            </w:r>
+            <w:proofErr w:type="spellEnd"/>
+            <w:r>
+              <w:t xml:space="preserve"> </w:t>
+            </w:r>
+            <w:r>
+              <w:t>como substituto do projeto</w:t>
+            </w:r>
+          </w:p>
+        </w:tc>
+      </w:tr>
+      <w:tr>
+        <w:tc>
+          <w:tcPr>
+            <w:tcW w:w="2122" w:type="dxa"/>
+            <w:shd w:val="clear" w:color="auto" w:fill="EDEDED" w:themeFill="accent3" w:themeFillTint="33"/>
+          </w:tcPr>
+          <w:p>
+            <w:r>
+              <w:t>Status</w:t>
+            </w:r>
+          </w:p>
+        </w:tc>
+        <w:tc>
+          <w:tcPr>
+            <w:tcW w:w="6372" w:type="dxa"/>
+          </w:tcPr>
+          <w:p>
+            <w:r>
+              <w:t>Não</w:t>
+            </w:r>
+            <w:r>
+              <w:t xml:space="preserve"> ocorrido até o momento</w:t>
+            </w:r>
+          </w:p>
+        </w:tc>
+      </w:tr>
+      <w:tr>
+        <w:trPr>
+          <w:trHeight w:val="358"/>
+        </w:trPr>
+        <w:tc>
+          <w:tcPr>
+            <w:tcW w:w="2122" w:type="dxa"/>
+            <w:shd w:val="clear" w:color="auto" w:fill="EDEDED" w:themeFill="accent3" w:themeFillTint="33"/>
+          </w:tcPr>
+          <w:p>
+            <w:r>
+              <w:t>Autor</w:t>
+            </w:r>
+          </w:p>
+        </w:tc>
+        <w:tc>
+          <w:tcPr>
+            <w:tcW w:w="6372" w:type="dxa"/>
+          </w:tcPr>
+          <w:p>
+            <w:r>
+              <w:t>Rogério</w:t>
+            </w:r>
+          </w:p>
+        </w:tc>
+      </w:tr>
+    </w:tbl>
+    <w:p/>
     <w:p>
-      <w:r>
-        <w:t>Data: 23/03/2015 a 25/05/2016</w:t>
-      </w:r>
-    </w:p>
-    <w:p>
-      <w:r>
-        <w:t>Probabilidade: Remoto</w:t>
-      </w:r>
-    </w:p>
-    <w:p>
-      <w:r>
-        <w:t>Impacto: moderado</w:t>
-      </w:r>
-    </w:p>
-    <w:p>
-      <w:r>
-        <w:t>Descrição: O Java realiza uma atualização com bugs para Java Swing.</w:t>
-      </w:r>
-    </w:p>
-    <w:p>
-      <w:r>
-        <w:t xml:space="preserve">Plano de Contingência: </w:t>
-      </w:r>
-      <w:r>
-        <w:t xml:space="preserve">Utilizar a plataforma </w:t>
-      </w:r>
-      <w:proofErr w:type="spellStart"/>
-      <w:r>
-        <w:t>JavaFx</w:t>
-      </w:r>
-      <w:proofErr w:type="spellEnd"/>
-      <w:r>
-        <w:t xml:space="preserve"> como substituto</w:t>
-      </w:r>
-    </w:p>
-    <w:p>
-      <w:r>
-        <w:t>Status: não ocorrido até o momento</w:t>
-      </w:r>
-    </w:p>
-    <w:p>
-      <w:r>
-        <w:t>Autor: Rogério</w:t>
-      </w:r>
+      <w:bookmarkStart w:id="0" w:name="_GoBack"/>
+      <w:bookmarkEnd w:id="0"/>
     </w:p>
     <w:p/>
-    <w:p>
-      <w:r>
-        <w:t>ID: [R003]</w:t>
-      </w:r>
-      <w:r>
-        <w:t xml:space="preserve"> </w:t>
-      </w:r>
-    </w:p>
-    <w:p>
-      <w:r>
-        <w:t>Data: 23/03/2015 a 25/05/2016</w:t>
-      </w:r>
-    </w:p>
-    <w:p>
-      <w:r>
-        <w:t>Probabilidade: improvável</w:t>
-      </w:r>
-    </w:p>
-    <w:p>
-      <w:r>
-        <w:t>Impacto: Alto</w:t>
-      </w:r>
-    </w:p>
-    <w:p>
-      <w:r>
-        <w:t>Descrição: O Java Swing passa a cobrar para a utilização de seus componentes</w:t>
-      </w:r>
-    </w:p>
-    <w:p>
-      <w:r>
-        <w:t>Plano de Contingência: Utilizar ASP.NET como substituto do projeto</w:t>
-      </w:r>
-    </w:p>
-    <w:p>
-      <w:r>
-        <w:t>Status: não ocorrido até o momento</w:t>
-      </w:r>
-    </w:p>
-    <w:p>
-      <w:r>
-        <w:t>Autor: Rogério</w:t>
-      </w:r>
-    </w:p>
-    <w:p/>
-    <w:p/>
     <w:sectPr>
-      <w:footerReference w:type="default" r:id="rId7"/>
+      <w:footerReference w:type="default" r:id="rId8"/>
       <w:pgSz w:w="11906" w:h="16838"/>
       <w:pgMar w:top="1417" w:right="1701" w:bottom="1417" w:left="1701" w:header="708" w:footer="708" w:gutter="0"/>
       <w:cols w:space="708"/>
@@ -5309,6 +5997,17 @@
       <w:contextualSpacing/>
     </w:pPr>
   </w:style>
+  <w:style w:type="character" w:styleId="Hyperlink">
+    <w:name w:val="Hyperlink"/>
+    <w:basedOn w:val="Fontepargpadro"/>
+    <w:uiPriority w:val="99"/>
+    <w:unhideWhenUsed/>
+    <w:rsid w:val="00DD0C01"/>
+    <w:rPr>
+      <w:color w:val="0563C1" w:themeColor="hyperlink"/>
+      <w:u w:val="single"/>
+    </w:rPr>
+  </w:style>
 </w:styles>
 </file>
 

</xml_diff>